<commit_message>
Mark which done by green
</commit_message>
<xml_diff>
--- a/NETWORK/LAB_Cisco.docx
+++ b/NETWORK/LAB_Cisco.docx
@@ -4288,49 +4288,1388 @@
               </w:rPr>
               <w:t>103</w:t>
             </w:r>
+          </w:p>
+        </w:tc>
+        <w:tc>
+          <w:tcPr>
+            <w:tcW w:w="1930" w:type="dxa"/>
+            <w:shd w:val="clear" w:color="auto" w:fill="92D050"/>
+          </w:tcPr>
+          <w:p>
+            <w:pPr>
+              <w:rPr>
+                <w:lang w:val="en-US"/>
+              </w:rPr>
+            </w:pPr>
+          </w:p>
+        </w:tc>
+      </w:tr>
+      <w:tr>
+        <w:tc>
+          <w:tcPr>
+            <w:tcW w:w="9791" w:type="dxa"/>
+            <w:gridSpan w:val="5"/>
+          </w:tcPr>
+          <w:p/>
+        </w:tc>
+      </w:tr>
+      <w:tr>
+        <w:tc>
+          <w:tcPr>
+            <w:tcW w:w="1925" w:type="dxa"/>
+            <w:shd w:val="clear" w:color="auto" w:fill="92D050"/>
+          </w:tcPr>
+          <w:p>
+            <w:pPr>
+              <w:rPr>
+                <w:b/>
+                <w:lang w:val="en-US"/>
+              </w:rPr>
+            </w:pPr>
+            <w:r>
+              <w:rPr>
+                <w:b/>
+                <w:lang w:val="en-US"/>
+              </w:rPr>
+              <w:t>UA-KYI-CS01</w:t>
+            </w:r>
+          </w:p>
+        </w:tc>
+        <w:tc>
+          <w:tcPr>
+            <w:tcW w:w="1926" w:type="dxa"/>
+            <w:shd w:val="clear" w:color="auto" w:fill="92D050"/>
+          </w:tcPr>
+          <w:p>
+            <w:pPr>
+              <w:rPr>
+                <w:lang w:val="en-US"/>
+              </w:rPr>
+            </w:pPr>
+            <w:r>
+              <w:rPr>
+                <w:lang w:val="en-US"/>
+              </w:rPr>
+              <w:t>GE0/1</w:t>
+            </w:r>
+          </w:p>
+        </w:tc>
+        <w:tc>
+          <w:tcPr>
+            <w:tcW w:w="2084" w:type="dxa"/>
+            <w:shd w:val="clear" w:color="auto" w:fill="92D050"/>
+          </w:tcPr>
+          <w:p>
+            <w:pPr>
+              <w:rPr>
+                <w:lang w:val="en-US"/>
+              </w:rPr>
+            </w:pPr>
+            <w:r>
+              <w:rPr>
+                <w:lang w:val="en-US"/>
+              </w:rPr>
+              <w:t>UA-KYI-GW01</w:t>
+            </w:r>
+          </w:p>
+        </w:tc>
+        <w:tc>
+          <w:tcPr>
+            <w:tcW w:w="1926" w:type="dxa"/>
+            <w:shd w:val="clear" w:color="auto" w:fill="92D050"/>
+          </w:tcPr>
+          <w:p/>
+        </w:tc>
+        <w:tc>
+          <w:tcPr>
+            <w:tcW w:w="1930" w:type="dxa"/>
+            <w:shd w:val="clear" w:color="auto" w:fill="92D050"/>
+          </w:tcPr>
+          <w:p>
+            <w:r>
+              <w:rPr>
+                <w:lang w:val="en-US"/>
+              </w:rPr>
+              <w:t>2,3,101,102,103</w:t>
+            </w:r>
+          </w:p>
+        </w:tc>
+      </w:tr>
+      <w:tr>
+        <w:tc>
+          <w:tcPr>
+            <w:tcW w:w="1925" w:type="dxa"/>
+          </w:tcPr>
+          <w:p/>
+        </w:tc>
+        <w:tc>
+          <w:tcPr>
+            <w:tcW w:w="1926" w:type="dxa"/>
+            <w:shd w:val="clear" w:color="auto" w:fill="92D050"/>
+          </w:tcPr>
+          <w:p>
+            <w:pPr>
+              <w:rPr>
+                <w:lang w:val="en-US"/>
+              </w:rPr>
+            </w:pPr>
+            <w:r>
+              <w:rPr>
+                <w:lang w:val="en-US"/>
+              </w:rPr>
+              <w:t>GE0/2</w:t>
+            </w:r>
+          </w:p>
+        </w:tc>
+        <w:tc>
+          <w:tcPr>
+            <w:tcW w:w="2084" w:type="dxa"/>
+            <w:shd w:val="clear" w:color="auto" w:fill="92D050"/>
+          </w:tcPr>
+          <w:p>
+            <w:pPr>
+              <w:rPr>
+                <w:lang w:val="en-US"/>
+              </w:rPr>
+            </w:pPr>
+            <w:r>
+              <w:rPr>
+                <w:lang w:val="en-US"/>
+              </w:rPr>
+              <w:t>UA-KYI-AS01</w:t>
+            </w:r>
+          </w:p>
+        </w:tc>
+        <w:tc>
+          <w:tcPr>
+            <w:tcW w:w="1926" w:type="dxa"/>
+            <w:shd w:val="clear" w:color="auto" w:fill="92D050"/>
+          </w:tcPr>
+          <w:p/>
+        </w:tc>
+        <w:tc>
+          <w:tcPr>
+            <w:tcW w:w="1930" w:type="dxa"/>
+            <w:shd w:val="clear" w:color="auto" w:fill="92D050"/>
+          </w:tcPr>
+          <w:p>
+            <w:pPr>
+              <w:rPr>
+                <w:lang w:val="en-US"/>
+              </w:rPr>
+            </w:pPr>
+            <w:r>
+              <w:rPr>
+                <w:lang w:val="en-US"/>
+              </w:rPr>
+              <w:t>2,3</w:t>
+            </w:r>
+            <w:r>
+              <w:rPr>
+                <w:lang w:val="en-US"/>
+              </w:rPr>
+              <w:t>,101</w:t>
+            </w:r>
+          </w:p>
+        </w:tc>
+      </w:tr>
+      <w:tr>
+        <w:tc>
+          <w:tcPr>
+            <w:tcW w:w="1925" w:type="dxa"/>
+          </w:tcPr>
+          <w:p/>
+        </w:tc>
+        <w:tc>
+          <w:tcPr>
+            <w:tcW w:w="1926" w:type="dxa"/>
+            <w:shd w:val="clear" w:color="auto" w:fill="92D050"/>
+          </w:tcPr>
+          <w:p>
+            <w:pPr>
+              <w:rPr>
+                <w:lang w:val="en-US"/>
+              </w:rPr>
+            </w:pPr>
+            <w:r>
+              <w:rPr>
+                <w:lang w:val="en-US"/>
+              </w:rPr>
+              <w:t>FE0/24</w:t>
+            </w:r>
+          </w:p>
+        </w:tc>
+        <w:tc>
+          <w:tcPr>
+            <w:tcW w:w="2084" w:type="dxa"/>
+            <w:shd w:val="clear" w:color="auto" w:fill="92D050"/>
+          </w:tcPr>
+          <w:p>
+            <w:pPr>
+              <w:rPr>
+                <w:lang w:val="en-US"/>
+              </w:rPr>
+            </w:pPr>
+            <w:r>
+              <w:rPr>
+                <w:lang w:val="en-US"/>
+              </w:rPr>
+              <w:t>UA-KYI-AS03</w:t>
+            </w:r>
+          </w:p>
+        </w:tc>
+        <w:tc>
+          <w:tcPr>
+            <w:tcW w:w="1926" w:type="dxa"/>
+            <w:shd w:val="clear" w:color="auto" w:fill="92D050"/>
+          </w:tcPr>
+          <w:p/>
+        </w:tc>
+        <w:tc>
+          <w:tcPr>
+            <w:tcW w:w="1930" w:type="dxa"/>
+            <w:shd w:val="clear" w:color="auto" w:fill="92D050"/>
+          </w:tcPr>
+          <w:p>
+            <w:pPr>
+              <w:rPr>
+                <w:lang w:val="en-US"/>
+              </w:rPr>
+            </w:pPr>
+            <w:r>
+              <w:rPr>
+                <w:lang w:val="en-US"/>
+              </w:rPr>
+              <w:t>2</w:t>
+            </w:r>
+            <w:r>
+              <w:rPr>
+                <w:lang w:val="en-US"/>
+              </w:rPr>
+              <w:t>,102,103</w:t>
+            </w:r>
+          </w:p>
+        </w:tc>
+      </w:tr>
+      <w:tr>
+        <w:tc>
+          <w:tcPr>
+            <w:tcW w:w="1925" w:type="dxa"/>
+          </w:tcPr>
+          <w:p/>
+        </w:tc>
+        <w:tc>
+          <w:tcPr>
+            <w:tcW w:w="1926" w:type="dxa"/>
+            <w:shd w:val="clear" w:color="auto" w:fill="92D050"/>
+          </w:tcPr>
+          <w:p>
+            <w:pPr>
+              <w:rPr>
+                <w:lang w:val="en-US"/>
+              </w:rPr>
+            </w:pPr>
+            <w:r>
+              <w:rPr>
+                <w:lang w:val="en-US"/>
+              </w:rPr>
+              <w:t>FE0/23</w:t>
+            </w:r>
+          </w:p>
+        </w:tc>
+        <w:tc>
+          <w:tcPr>
+            <w:tcW w:w="2084" w:type="dxa"/>
+            <w:shd w:val="clear" w:color="auto" w:fill="92D050"/>
+          </w:tcPr>
+          <w:p>
+            <w:pPr>
+              <w:rPr>
+                <w:lang w:val="en-US"/>
+              </w:rPr>
+            </w:pPr>
+            <w:r>
+              <w:rPr>
+                <w:lang w:val="en-US"/>
+              </w:rPr>
+              <w:t>UA-DON-AS01</w:t>
+            </w:r>
+          </w:p>
+        </w:tc>
+        <w:tc>
+          <w:tcPr>
+            <w:tcW w:w="1926" w:type="dxa"/>
+            <w:shd w:val="clear" w:color="auto" w:fill="92D050"/>
+          </w:tcPr>
+          <w:p/>
+        </w:tc>
+        <w:tc>
+          <w:tcPr>
+            <w:tcW w:w="1930" w:type="dxa"/>
+            <w:shd w:val="clear" w:color="auto" w:fill="92D050"/>
+          </w:tcPr>
+          <w:p>
+            <w:pPr>
+              <w:rPr>
+                <w:lang w:val="en-US"/>
+              </w:rPr>
+            </w:pPr>
+            <w:r>
+              <w:rPr>
+                <w:lang w:val="en-US"/>
+              </w:rPr>
+              <w:t>2,3</w:t>
+            </w:r>
+            <w:r>
+              <w:rPr>
+                <w:lang w:val="en-US"/>
+              </w:rPr>
+              <w:t>,101</w:t>
+            </w:r>
+          </w:p>
+        </w:tc>
+      </w:tr>
+      <w:tr>
+        <w:tc>
+          <w:tcPr>
+            <w:tcW w:w="1925" w:type="dxa"/>
+          </w:tcPr>
+          <w:p>
+            <w:pPr>
+              <w:rPr>
+                <w:b/>
+                <w:lang w:val="en-US"/>
+              </w:rPr>
+            </w:pPr>
+          </w:p>
+        </w:tc>
+        <w:tc>
+          <w:tcPr>
+            <w:tcW w:w="1926" w:type="dxa"/>
+            <w:shd w:val="clear" w:color="auto" w:fill="92D050"/>
+          </w:tcPr>
+          <w:p>
+            <w:pPr>
+              <w:rPr>
+                <w:lang w:val="en-US"/>
+              </w:rPr>
+            </w:pPr>
+            <w:r>
+              <w:rPr>
+                <w:lang w:val="en-US"/>
+              </w:rPr>
+              <w:t>FE0/22</w:t>
+            </w:r>
+          </w:p>
+        </w:tc>
+        <w:tc>
+          <w:tcPr>
+            <w:tcW w:w="2084" w:type="dxa"/>
+            <w:shd w:val="clear" w:color="auto" w:fill="92D050"/>
+          </w:tcPr>
+          <w:p>
+            <w:pPr>
+              <w:rPr>
+                <w:lang w:val="en-US"/>
+              </w:rPr>
+            </w:pPr>
+            <w:r>
+              <w:rPr>
+                <w:lang w:val="en-US"/>
+              </w:rPr>
+              <w:t>UA-DON-AS03</w:t>
+            </w:r>
+          </w:p>
+        </w:tc>
+        <w:tc>
+          <w:tcPr>
+            <w:tcW w:w="1926" w:type="dxa"/>
+            <w:shd w:val="clear" w:color="auto" w:fill="92D050"/>
+          </w:tcPr>
+          <w:p>
+            <w:pPr>
+              <w:rPr>
+                <w:lang w:val="en-US"/>
+              </w:rPr>
+            </w:pPr>
+          </w:p>
+        </w:tc>
+        <w:tc>
+          <w:tcPr>
+            <w:tcW w:w="1930" w:type="dxa"/>
+            <w:shd w:val="clear" w:color="auto" w:fill="92D050"/>
+          </w:tcPr>
+          <w:p>
+            <w:pPr>
+              <w:rPr>
+                <w:lang w:val="en-US"/>
+              </w:rPr>
+            </w:pPr>
+            <w:r>
+              <w:rPr>
+                <w:lang w:val="en-US"/>
+              </w:rPr>
+              <w:t>2</w:t>
+            </w:r>
+            <w:r>
+              <w:rPr>
+                <w:lang w:val="en-US"/>
+              </w:rPr>
+              <w:t>,102,103</w:t>
+            </w:r>
+          </w:p>
+        </w:tc>
+      </w:tr>
+      <w:tr>
+        <w:tc>
+          <w:tcPr>
+            <w:tcW w:w="1925" w:type="dxa"/>
+          </w:tcPr>
+          <w:p/>
+        </w:tc>
+        <w:tc>
+          <w:tcPr>
+            <w:tcW w:w="1926" w:type="dxa"/>
+            <w:shd w:val="clear" w:color="auto" w:fill="92D050"/>
+          </w:tcPr>
+          <w:p>
+            <w:pPr>
+              <w:rPr>
+                <w:lang w:val="en-US"/>
+              </w:rPr>
+            </w:pPr>
+            <w:r>
+              <w:rPr>
+                <w:lang w:val="en-US"/>
+              </w:rPr>
+              <w:t>FE0/21</w:t>
+            </w:r>
+          </w:p>
+        </w:tc>
+        <w:tc>
+          <w:tcPr>
+            <w:tcW w:w="2084" w:type="dxa"/>
+            <w:shd w:val="clear" w:color="auto" w:fill="92D050"/>
+          </w:tcPr>
+          <w:p>
+            <w:pPr>
+              <w:rPr>
+                <w:lang w:val="en-US"/>
+              </w:rPr>
+            </w:pPr>
+            <w:r>
+              <w:rPr>
+                <w:lang w:val="en-US"/>
+              </w:rPr>
+              <w:t>UA-LVI-AS01</w:t>
+            </w:r>
+          </w:p>
+        </w:tc>
+        <w:tc>
+          <w:tcPr>
+            <w:tcW w:w="1926" w:type="dxa"/>
+            <w:shd w:val="clear" w:color="auto" w:fill="92D050"/>
+          </w:tcPr>
+          <w:p/>
+        </w:tc>
+        <w:tc>
+          <w:tcPr>
+            <w:tcW w:w="1930" w:type="dxa"/>
+            <w:shd w:val="clear" w:color="auto" w:fill="92D050"/>
+          </w:tcPr>
+          <w:p>
+            <w:pPr>
+              <w:rPr>
+                <w:lang w:val="en-US"/>
+              </w:rPr>
+            </w:pPr>
+            <w:r>
+              <w:rPr>
+                <w:lang w:val="en-US"/>
+              </w:rPr>
+              <w:t>2,101,103</w:t>
+            </w:r>
+          </w:p>
+        </w:tc>
+      </w:tr>
+      <w:tr>
+        <w:tc>
+          <w:tcPr>
+            <w:tcW w:w="1925" w:type="dxa"/>
+          </w:tcPr>
+          <w:p>
+            <w:pPr>
+              <w:rPr>
+                <w:b/>
+                <w:lang w:val="en-US"/>
+              </w:rPr>
+            </w:pPr>
+          </w:p>
+        </w:tc>
+        <w:tc>
+          <w:tcPr>
+            <w:tcW w:w="1926" w:type="dxa"/>
+          </w:tcPr>
+          <w:p>
+            <w:pPr>
+              <w:rPr>
+                <w:lang w:val="en-US"/>
+              </w:rPr>
+            </w:pPr>
+          </w:p>
+        </w:tc>
+        <w:tc>
+          <w:tcPr>
+            <w:tcW w:w="2084" w:type="dxa"/>
+          </w:tcPr>
+          <w:p>
+            <w:pPr>
+              <w:rPr>
+                <w:lang w:val="en-US"/>
+              </w:rPr>
+            </w:pPr>
+          </w:p>
+        </w:tc>
+        <w:tc>
+          <w:tcPr>
+            <w:tcW w:w="1926" w:type="dxa"/>
+          </w:tcPr>
+          <w:p>
+            <w:pPr>
+              <w:rPr>
+                <w:lang w:val="en-US"/>
+              </w:rPr>
+            </w:pPr>
+          </w:p>
+        </w:tc>
+        <w:tc>
+          <w:tcPr>
+            <w:tcW w:w="1930" w:type="dxa"/>
+          </w:tcPr>
+          <w:p>
+            <w:pPr>
+              <w:rPr>
+                <w:lang w:val="en-US"/>
+              </w:rPr>
+            </w:pPr>
+          </w:p>
+        </w:tc>
+      </w:tr>
+      <w:tr>
+        <w:tc>
+          <w:tcPr>
+            <w:tcW w:w="1925" w:type="dxa"/>
+            <w:shd w:val="clear" w:color="auto" w:fill="92D050"/>
+          </w:tcPr>
+          <w:p>
+            <w:pPr>
+              <w:rPr>
+                <w:b/>
+                <w:lang w:val="en-US"/>
+              </w:rPr>
+            </w:pPr>
+            <w:r>
+              <w:rPr>
+                <w:b/>
+                <w:lang w:val="en-US"/>
+              </w:rPr>
+              <w:t>UA-KYI-AS01</w:t>
+            </w:r>
+          </w:p>
+        </w:tc>
+        <w:tc>
+          <w:tcPr>
+            <w:tcW w:w="1926" w:type="dxa"/>
+            <w:shd w:val="clear" w:color="auto" w:fill="92D050"/>
+          </w:tcPr>
+          <w:p>
+            <w:pPr>
+              <w:rPr>
+                <w:lang w:val="en-US"/>
+              </w:rPr>
+            </w:pPr>
+            <w:r>
+              <w:rPr>
+                <w:lang w:val="en-US"/>
+              </w:rPr>
+              <w:t>GE0/1</w:t>
+            </w:r>
+          </w:p>
+        </w:tc>
+        <w:tc>
+          <w:tcPr>
+            <w:tcW w:w="2084" w:type="dxa"/>
+            <w:shd w:val="clear" w:color="auto" w:fill="92D050"/>
+          </w:tcPr>
+          <w:p>
+            <w:pPr>
+              <w:rPr>
+                <w:lang w:val="en-US"/>
+              </w:rPr>
+            </w:pPr>
+            <w:r>
+              <w:rPr>
+                <w:lang w:val="en-US"/>
+              </w:rPr>
+              <w:t>UA-KYI-CS01</w:t>
+            </w:r>
+          </w:p>
+        </w:tc>
+        <w:tc>
+          <w:tcPr>
+            <w:tcW w:w="1926" w:type="dxa"/>
+            <w:shd w:val="clear" w:color="auto" w:fill="92D050"/>
+          </w:tcPr>
+          <w:p/>
+        </w:tc>
+        <w:tc>
+          <w:tcPr>
+            <w:tcW w:w="1930" w:type="dxa"/>
+            <w:shd w:val="clear" w:color="auto" w:fill="92D050"/>
+          </w:tcPr>
+          <w:p>
+            <w:pPr>
+              <w:rPr>
+                <w:lang w:val="en-US"/>
+              </w:rPr>
+            </w:pPr>
+            <w:r>
+              <w:rPr>
+                <w:lang w:val="en-US"/>
+              </w:rPr>
+              <w:t>2,3</w:t>
+            </w:r>
+            <w:r>
+              <w:rPr>
+                <w:lang w:val="en-US"/>
+              </w:rPr>
+              <w:t>,101</w:t>
+            </w:r>
+          </w:p>
+        </w:tc>
+      </w:tr>
+      <w:tr>
+        <w:tc>
+          <w:tcPr>
+            <w:tcW w:w="1925" w:type="dxa"/>
+          </w:tcPr>
+          <w:p>
+            <w:pPr>
+              <w:rPr>
+                <w:lang w:val="en-US"/>
+              </w:rPr>
+            </w:pPr>
+            <w:r>
+              <w:rPr>
+                <w:lang w:val="en-US"/>
+              </w:rPr>
+              <w:t>VLAN 3</w:t>
+            </w:r>
+          </w:p>
+        </w:tc>
+        <w:tc>
+          <w:tcPr>
+            <w:tcW w:w="1926" w:type="dxa"/>
+            <w:shd w:val="clear" w:color="auto" w:fill="92D050"/>
+          </w:tcPr>
+          <w:p>
+            <w:pPr>
+              <w:rPr>
+                <w:lang w:val="en-US"/>
+              </w:rPr>
+            </w:pPr>
+            <w:r>
+              <w:rPr>
+                <w:lang w:val="en-US"/>
+              </w:rPr>
+              <w:t>GE0/2</w:t>
+            </w:r>
+          </w:p>
+        </w:tc>
+        <w:tc>
+          <w:tcPr>
+            <w:tcW w:w="2084" w:type="dxa"/>
+            <w:shd w:val="clear" w:color="auto" w:fill="92D050"/>
+          </w:tcPr>
+          <w:p>
+            <w:pPr>
+              <w:rPr>
+                <w:lang w:val="en-US"/>
+              </w:rPr>
+            </w:pPr>
+            <w:r>
+              <w:rPr>
+                <w:lang w:val="en-US"/>
+              </w:rPr>
+              <w:t>UA-KYI-AS02</w:t>
+            </w:r>
+          </w:p>
+        </w:tc>
+        <w:tc>
+          <w:tcPr>
+            <w:tcW w:w="1926" w:type="dxa"/>
+            <w:shd w:val="clear" w:color="auto" w:fill="92D050"/>
+          </w:tcPr>
+          <w:p/>
+        </w:tc>
+        <w:tc>
+          <w:tcPr>
+            <w:tcW w:w="1930" w:type="dxa"/>
+            <w:shd w:val="clear" w:color="auto" w:fill="92D050"/>
+          </w:tcPr>
+          <w:p>
+            <w:pPr>
+              <w:rPr>
+                <w:lang w:val="en-US"/>
+              </w:rPr>
+            </w:pPr>
+            <w:r>
+              <w:rPr>
+                <w:lang w:val="en-US"/>
+              </w:rPr>
+              <w:t>2,3</w:t>
+            </w:r>
+            <w:r>
+              <w:rPr>
+                <w:lang w:val="en-US"/>
+              </w:rPr>
+              <w:t>,101</w:t>
+            </w:r>
+          </w:p>
+        </w:tc>
+      </w:tr>
+      <w:tr>
+        <w:tc>
+          <w:tcPr>
+            <w:tcW w:w="1925" w:type="dxa"/>
+          </w:tcPr>
+          <w:p/>
+        </w:tc>
+        <w:tc>
+          <w:tcPr>
+            <w:tcW w:w="1926" w:type="dxa"/>
+            <w:shd w:val="clear" w:color="auto" w:fill="92D050"/>
+          </w:tcPr>
+          <w:p>
+            <w:pPr>
+              <w:rPr>
+                <w:lang w:val="en-US"/>
+              </w:rPr>
+            </w:pPr>
+            <w:r>
+              <w:rPr>
+                <w:lang w:val="en-US"/>
+              </w:rPr>
+              <w:t>FE0/1</w:t>
+            </w:r>
+          </w:p>
+        </w:tc>
+        <w:tc>
+          <w:tcPr>
+            <w:tcW w:w="2084" w:type="dxa"/>
+            <w:shd w:val="clear" w:color="auto" w:fill="92D050"/>
+          </w:tcPr>
+          <w:p>
+            <w:pPr>
+              <w:rPr>
+                <w:lang w:val="en-US"/>
+              </w:rPr>
+            </w:pPr>
+            <w:r>
+              <w:rPr>
+                <w:lang w:val="en-US"/>
+              </w:rPr>
+              <w:t>UAKYIDCS01</w:t>
+            </w:r>
+          </w:p>
+        </w:tc>
+        <w:tc>
+          <w:tcPr>
+            <w:tcW w:w="1926" w:type="dxa"/>
+            <w:shd w:val="clear" w:color="auto" w:fill="92D050"/>
+          </w:tcPr>
+          <w:p>
+            <w:pPr>
+              <w:rPr>
+                <w:lang w:val="en-US"/>
+              </w:rPr>
+            </w:pPr>
+            <w:r>
+              <w:rPr>
+                <w:lang w:val="en-US"/>
+              </w:rPr>
+              <w:t>3</w:t>
+            </w:r>
+          </w:p>
+        </w:tc>
+        <w:tc>
+          <w:tcPr>
+            <w:tcW w:w="1930" w:type="dxa"/>
+            <w:shd w:val="clear" w:color="auto" w:fill="92D050"/>
+          </w:tcPr>
+          <w:p/>
+        </w:tc>
+      </w:tr>
+      <w:tr>
+        <w:tc>
+          <w:tcPr>
+            <w:tcW w:w="1925" w:type="dxa"/>
+          </w:tcPr>
+          <w:p>
+            <w:pPr>
+              <w:rPr>
+                <w:b/>
+                <w:lang w:val="en-US"/>
+              </w:rPr>
+            </w:pPr>
+          </w:p>
+        </w:tc>
+        <w:tc>
+          <w:tcPr>
+            <w:tcW w:w="1926" w:type="dxa"/>
+            <w:shd w:val="clear" w:color="auto" w:fill="92D050"/>
+          </w:tcPr>
+          <w:p>
+            <w:pPr>
+              <w:rPr>
+                <w:lang w:val="en-US"/>
+              </w:rPr>
+            </w:pPr>
+            <w:r>
+              <w:rPr>
+                <w:lang w:val="en-US"/>
+              </w:rPr>
+              <w:t>FE0/2</w:t>
+            </w:r>
+          </w:p>
+        </w:tc>
+        <w:tc>
+          <w:tcPr>
+            <w:tcW w:w="2084" w:type="dxa"/>
+            <w:shd w:val="clear" w:color="auto" w:fill="92D050"/>
+          </w:tcPr>
+          <w:p>
+            <w:pPr>
+              <w:rPr>
+                <w:lang w:val="en-US"/>
+              </w:rPr>
+            </w:pPr>
+            <w:r>
+              <w:rPr>
+                <w:lang w:val="en-US"/>
+              </w:rPr>
+              <w:t>UAKYISHS01</w:t>
+            </w:r>
+          </w:p>
+        </w:tc>
+        <w:tc>
+          <w:tcPr>
+            <w:tcW w:w="1926" w:type="dxa"/>
+            <w:shd w:val="clear" w:color="auto" w:fill="92D050"/>
+          </w:tcPr>
+          <w:p>
+            <w:pPr>
+              <w:rPr>
+                <w:lang w:val="en-US"/>
+              </w:rPr>
+            </w:pPr>
+            <w:r>
+              <w:rPr>
+                <w:lang w:val="en-US"/>
+              </w:rPr>
+              <w:t>3</w:t>
+            </w:r>
+          </w:p>
+        </w:tc>
+        <w:tc>
+          <w:tcPr>
+            <w:tcW w:w="1930" w:type="dxa"/>
+            <w:shd w:val="clear" w:color="auto" w:fill="92D050"/>
+          </w:tcPr>
+          <w:p>
+            <w:pPr>
+              <w:rPr>
+                <w:lang w:val="en-US"/>
+              </w:rPr>
+            </w:pPr>
+          </w:p>
+        </w:tc>
+      </w:tr>
+      <w:tr>
+        <w:tc>
+          <w:tcPr>
+            <w:tcW w:w="1925" w:type="dxa"/>
+          </w:tcPr>
+          <w:p>
+            <w:pPr>
+              <w:rPr>
+                <w:b/>
+                <w:lang w:val="en-US"/>
+              </w:rPr>
+            </w:pPr>
+          </w:p>
+        </w:tc>
+        <w:tc>
+          <w:tcPr>
+            <w:tcW w:w="1926" w:type="dxa"/>
+          </w:tcPr>
+          <w:p>
+            <w:pPr>
+              <w:rPr>
+                <w:lang w:val="en-US"/>
+              </w:rPr>
+            </w:pPr>
             <w:bookmarkStart w:id="0" w:name="_GoBack"/>
             <w:bookmarkEnd w:id="0"/>
           </w:p>
         </w:tc>
         <w:tc>
           <w:tcPr>
+            <w:tcW w:w="2084" w:type="dxa"/>
+          </w:tcPr>
+          <w:p>
+            <w:pPr>
+              <w:rPr>
+                <w:lang w:val="en-US"/>
+              </w:rPr>
+            </w:pPr>
+          </w:p>
+        </w:tc>
+        <w:tc>
+          <w:tcPr>
+            <w:tcW w:w="1926" w:type="dxa"/>
+          </w:tcPr>
+          <w:p/>
+        </w:tc>
+        <w:tc>
+          <w:tcPr>
             <w:tcW w:w="1930" w:type="dxa"/>
-            <w:shd w:val="clear" w:color="auto" w:fill="92D050"/>
-          </w:tcPr>
-          <w:p>
-            <w:pPr>
-              <w:rPr>
-                <w:lang w:val="en-US"/>
-              </w:rPr>
-            </w:pPr>
-          </w:p>
-        </w:tc>
-      </w:tr>
-      <w:tr>
-        <w:tc>
-          <w:tcPr>
-            <w:tcW w:w="9791" w:type="dxa"/>
-            <w:gridSpan w:val="5"/>
+          </w:tcPr>
+          <w:p>
+            <w:pPr>
+              <w:rPr>
+                <w:lang w:val="en-US"/>
+              </w:rPr>
+            </w:pPr>
+          </w:p>
+        </w:tc>
+      </w:tr>
+      <w:tr>
+        <w:tc>
+          <w:tcPr>
+            <w:tcW w:w="1925" w:type="dxa"/>
+          </w:tcPr>
+          <w:p>
+            <w:pPr>
+              <w:rPr>
+                <w:b/>
+                <w:lang w:val="en-US"/>
+              </w:rPr>
+            </w:pPr>
+            <w:r>
+              <w:rPr>
+                <w:b/>
+                <w:lang w:val="en-US"/>
+              </w:rPr>
+              <w:t>UA-KYI-AS02</w:t>
+            </w:r>
+          </w:p>
+        </w:tc>
+        <w:tc>
+          <w:tcPr>
+            <w:tcW w:w="1926" w:type="dxa"/>
+          </w:tcPr>
+          <w:p>
+            <w:pPr>
+              <w:rPr>
+                <w:lang w:val="en-US"/>
+              </w:rPr>
+            </w:pPr>
+            <w:r>
+              <w:rPr>
+                <w:lang w:val="en-US"/>
+              </w:rPr>
+              <w:t>GE0/1</w:t>
+            </w:r>
+          </w:p>
+        </w:tc>
+        <w:tc>
+          <w:tcPr>
+            <w:tcW w:w="2084" w:type="dxa"/>
+          </w:tcPr>
+          <w:p>
+            <w:pPr>
+              <w:rPr>
+                <w:lang w:val="en-US"/>
+              </w:rPr>
+            </w:pPr>
+            <w:r>
+              <w:rPr>
+                <w:lang w:val="en-US"/>
+              </w:rPr>
+              <w:t>UA-KYI-AS01</w:t>
+            </w:r>
+          </w:p>
+        </w:tc>
+        <w:tc>
+          <w:tcPr>
+            <w:tcW w:w="1926" w:type="dxa"/>
           </w:tcPr>
           <w:p/>
         </w:tc>
+        <w:tc>
+          <w:tcPr>
+            <w:tcW w:w="1930" w:type="dxa"/>
+          </w:tcPr>
+          <w:p>
+            <w:pPr>
+              <w:rPr>
+                <w:lang w:val="en-US"/>
+              </w:rPr>
+            </w:pPr>
+            <w:r>
+              <w:rPr>
+                <w:lang w:val="en-US"/>
+              </w:rPr>
+              <w:t>2,3,101</w:t>
+            </w:r>
+          </w:p>
+        </w:tc>
       </w:tr>
       <w:tr>
         <w:tc>
           <w:tcPr>
             <w:tcW w:w="1925" w:type="dxa"/>
-            <w:shd w:val="clear" w:color="auto" w:fill="FFFF00"/>
-          </w:tcPr>
-          <w:p>
-            <w:pPr>
-              <w:rPr>
-                <w:b/>
-                <w:lang w:val="en-US"/>
-              </w:rPr>
-            </w:pPr>
-            <w:r>
-              <w:rPr>
-                <w:b/>
+          </w:tcPr>
+          <w:p/>
+        </w:tc>
+        <w:tc>
+          <w:tcPr>
+            <w:tcW w:w="1926" w:type="dxa"/>
+          </w:tcPr>
+          <w:p>
+            <w:pPr>
+              <w:rPr>
+                <w:lang w:val="en-US"/>
+              </w:rPr>
+            </w:pPr>
+            <w:r>
+              <w:rPr>
+                <w:lang w:val="en-US"/>
+              </w:rPr>
+              <w:t>FE0/1</w:t>
+            </w:r>
+          </w:p>
+        </w:tc>
+        <w:tc>
+          <w:tcPr>
+            <w:tcW w:w="2084" w:type="dxa"/>
+          </w:tcPr>
+          <w:p>
+            <w:pPr>
+              <w:rPr>
+                <w:lang w:val="en-US"/>
+              </w:rPr>
+            </w:pPr>
+            <w:r>
+              <w:rPr>
+                <w:lang w:val="en-US"/>
+              </w:rPr>
+              <w:t>UAKYIEXS01</w:t>
+            </w:r>
+          </w:p>
+        </w:tc>
+        <w:tc>
+          <w:tcPr>
+            <w:tcW w:w="1926" w:type="dxa"/>
+          </w:tcPr>
+          <w:p>
+            <w:pPr>
+              <w:rPr>
+                <w:lang w:val="en-US"/>
+              </w:rPr>
+            </w:pPr>
+            <w:r>
+              <w:rPr>
+                <w:lang w:val="en-US"/>
+              </w:rPr>
+              <w:t>3</w:t>
+            </w:r>
+          </w:p>
+        </w:tc>
+        <w:tc>
+          <w:tcPr>
+            <w:tcW w:w="1930" w:type="dxa"/>
+          </w:tcPr>
+          <w:p/>
+        </w:tc>
+      </w:tr>
+      <w:tr>
+        <w:tc>
+          <w:tcPr>
+            <w:tcW w:w="1925" w:type="dxa"/>
+          </w:tcPr>
+          <w:p>
+            <w:pPr>
+              <w:rPr>
+                <w:b/>
+                <w:lang w:val="en-US"/>
+              </w:rPr>
+            </w:pPr>
+          </w:p>
+        </w:tc>
+        <w:tc>
+          <w:tcPr>
+            <w:tcW w:w="1926" w:type="dxa"/>
+          </w:tcPr>
+          <w:p>
+            <w:pPr>
+              <w:rPr>
+                <w:lang w:val="en-US"/>
+              </w:rPr>
+            </w:pPr>
+            <w:r>
+              <w:rPr>
+                <w:lang w:val="en-US"/>
+              </w:rPr>
+              <w:t>FE0/2</w:t>
+            </w:r>
+          </w:p>
+        </w:tc>
+        <w:tc>
+          <w:tcPr>
+            <w:tcW w:w="2084" w:type="dxa"/>
+          </w:tcPr>
+          <w:p>
+            <w:pPr>
+              <w:rPr>
+                <w:lang w:val="en-US"/>
+              </w:rPr>
+            </w:pPr>
+            <w:r>
+              <w:rPr>
+                <w:lang w:val="en-US"/>
+              </w:rPr>
+              <w:t>UAKYISQL01</w:t>
+            </w:r>
+          </w:p>
+        </w:tc>
+        <w:tc>
+          <w:tcPr>
+            <w:tcW w:w="1926" w:type="dxa"/>
+          </w:tcPr>
+          <w:p>
+            <w:pPr>
+              <w:rPr>
+                <w:lang w:val="en-US"/>
+              </w:rPr>
+            </w:pPr>
+            <w:r>
+              <w:rPr>
+                <w:lang w:val="en-US"/>
+              </w:rPr>
+              <w:t>3</w:t>
+            </w:r>
+          </w:p>
+        </w:tc>
+        <w:tc>
+          <w:tcPr>
+            <w:tcW w:w="1930" w:type="dxa"/>
+          </w:tcPr>
+          <w:p>
+            <w:pPr>
+              <w:rPr>
+                <w:lang w:val="en-US"/>
+              </w:rPr>
+            </w:pPr>
+          </w:p>
+        </w:tc>
+      </w:tr>
+      <w:tr>
+        <w:tc>
+          <w:tcPr>
+            <w:tcW w:w="1925" w:type="dxa"/>
+          </w:tcPr>
+          <w:p/>
+        </w:tc>
+        <w:tc>
+          <w:tcPr>
+            <w:tcW w:w="1926" w:type="dxa"/>
+          </w:tcPr>
+          <w:p>
+            <w:pPr>
+              <w:rPr>
+                <w:lang w:val="en-US"/>
+              </w:rPr>
+            </w:pPr>
+            <w:r>
+              <w:rPr>
+                <w:lang w:val="en-US"/>
+              </w:rPr>
+              <w:t>FE0/24 – FE0/15</w:t>
+            </w:r>
+          </w:p>
+        </w:tc>
+        <w:tc>
+          <w:tcPr>
+            <w:tcW w:w="2084" w:type="dxa"/>
+          </w:tcPr>
+          <w:p>
+            <w:pPr>
+              <w:rPr>
+                <w:lang w:val="en-US"/>
+              </w:rPr>
+            </w:pPr>
+            <w:r>
+              <w:rPr>
+                <w:lang w:val="en-US"/>
+              </w:rPr>
+              <w:t>UA.KYI.PRT01 (10)</w:t>
+            </w:r>
+          </w:p>
+        </w:tc>
+        <w:tc>
+          <w:tcPr>
+            <w:tcW w:w="1926" w:type="dxa"/>
+          </w:tcPr>
+          <w:p>
+            <w:pPr>
+              <w:rPr>
+                <w:lang w:val="en-US"/>
+              </w:rPr>
+            </w:pPr>
+            <w:r>
+              <w:rPr>
+                <w:lang w:val="en-US"/>
+              </w:rPr>
+              <w:t>101</w:t>
+            </w:r>
+          </w:p>
+        </w:tc>
+        <w:tc>
+          <w:tcPr>
+            <w:tcW w:w="1930" w:type="dxa"/>
+          </w:tcPr>
+          <w:p>
+            <w:pPr>
+              <w:rPr>
+                <w:lang w:val="en-US"/>
+              </w:rPr>
+            </w:pPr>
+          </w:p>
+        </w:tc>
+      </w:tr>
+      <w:tr>
+        <w:tc>
+          <w:tcPr>
+            <w:tcW w:w="1925" w:type="dxa"/>
+          </w:tcPr>
+          <w:p>
+            <w:pPr>
+              <w:rPr>
+                <w:b/>
+                <w:lang w:val="en-US"/>
+              </w:rPr>
+            </w:pPr>
+          </w:p>
+        </w:tc>
+        <w:tc>
+          <w:tcPr>
+            <w:tcW w:w="1926" w:type="dxa"/>
+          </w:tcPr>
+          <w:p>
+            <w:pPr>
+              <w:rPr>
+                <w:lang w:val="en-US"/>
+              </w:rPr>
+            </w:pPr>
+          </w:p>
+        </w:tc>
+        <w:tc>
+          <w:tcPr>
+            <w:tcW w:w="2084" w:type="dxa"/>
+          </w:tcPr>
+          <w:p>
+            <w:pPr>
+              <w:rPr>
+                <w:lang w:val="en-US"/>
+              </w:rPr>
+            </w:pPr>
+          </w:p>
+        </w:tc>
+        <w:tc>
+          <w:tcPr>
+            <w:tcW w:w="1926" w:type="dxa"/>
+          </w:tcPr>
+          <w:p/>
+        </w:tc>
+        <w:tc>
+          <w:tcPr>
+            <w:tcW w:w="1930" w:type="dxa"/>
+          </w:tcPr>
+          <w:p>
+            <w:pPr>
+              <w:rPr>
+                <w:lang w:val="en-US"/>
+              </w:rPr>
+            </w:pPr>
+          </w:p>
+        </w:tc>
+      </w:tr>
+      <w:tr>
+        <w:tc>
+          <w:tcPr>
+            <w:tcW w:w="1925" w:type="dxa"/>
+            <w:shd w:val="clear" w:color="auto" w:fill="92D050"/>
+          </w:tcPr>
+          <w:p>
+            <w:pPr>
+              <w:rPr>
+                <w:b/>
+                <w:lang w:val="en-US"/>
+              </w:rPr>
+            </w:pPr>
+            <w:r>
+              <w:rPr>
+                <w:b/>
+                <w:lang w:val="en-US"/>
+              </w:rPr>
+              <w:t>UA-KYI-AS03</w:t>
+            </w:r>
+          </w:p>
+        </w:tc>
+        <w:tc>
+          <w:tcPr>
+            <w:tcW w:w="1926" w:type="dxa"/>
+            <w:shd w:val="clear" w:color="auto" w:fill="92D050"/>
+          </w:tcPr>
+          <w:p>
+            <w:pPr>
+              <w:rPr>
+                <w:lang w:val="en-US"/>
+              </w:rPr>
+            </w:pPr>
+            <w:r>
+              <w:rPr>
+                <w:lang w:val="en-US"/>
+              </w:rPr>
+              <w:t>FE0/24</w:t>
+            </w:r>
+          </w:p>
+        </w:tc>
+        <w:tc>
+          <w:tcPr>
+            <w:tcW w:w="2084" w:type="dxa"/>
+            <w:shd w:val="clear" w:color="auto" w:fill="92D050"/>
+          </w:tcPr>
+          <w:p>
+            <w:pPr>
+              <w:rPr>
+                <w:lang w:val="en-US"/>
+              </w:rPr>
+            </w:pPr>
+            <w:r>
+              <w:rPr>
                 <w:lang w:val="en-US"/>
               </w:rPr>
               <w:t>UA-KYI-CS01</w:t>
@@ -4340,55 +5679,26 @@
         <w:tc>
           <w:tcPr>
             <w:tcW w:w="1926" w:type="dxa"/>
-          </w:tcPr>
-          <w:p>
-            <w:pPr>
-              <w:rPr>
-                <w:lang w:val="en-US"/>
-              </w:rPr>
-            </w:pPr>
-            <w:r>
-              <w:rPr>
-                <w:lang w:val="en-US"/>
-              </w:rPr>
-              <w:t>GE0/1</w:t>
-            </w:r>
-          </w:p>
-        </w:tc>
-        <w:tc>
-          <w:tcPr>
-            <w:tcW w:w="2084" w:type="dxa"/>
-          </w:tcPr>
-          <w:p>
-            <w:pPr>
-              <w:rPr>
-                <w:lang w:val="en-US"/>
-              </w:rPr>
-            </w:pPr>
-            <w:r>
-              <w:rPr>
-                <w:lang w:val="en-US"/>
-              </w:rPr>
-              <w:t>UA-KYI-GW01</w:t>
-            </w:r>
-          </w:p>
-        </w:tc>
-        <w:tc>
-          <w:tcPr>
-            <w:tcW w:w="1926" w:type="dxa"/>
+            <w:shd w:val="clear" w:color="auto" w:fill="92D050"/>
           </w:tcPr>
           <w:p/>
         </w:tc>
         <w:tc>
           <w:tcPr>
             <w:tcW w:w="1930" w:type="dxa"/>
-          </w:tcPr>
-          <w:p>
-            <w:r>
-              <w:rPr>
-                <w:lang w:val="en-US"/>
-              </w:rPr>
-              <w:t>2,3,101,102,103</w:t>
+            <w:shd w:val="clear" w:color="auto" w:fill="92D050"/>
+          </w:tcPr>
+          <w:p>
+            <w:pPr>
+              <w:rPr>
+                <w:lang w:val="en-US"/>
+              </w:rPr>
+            </w:pPr>
+            <w:r>
+              <w:rPr>
+                <w:lang w:val="en-US"/>
+              </w:rPr>
+              <w:t>2,102,103</w:t>
             </w:r>
           </w:p>
         </w:tc>
@@ -4398,1256 +5708,19 @@
           <w:tcPr>
             <w:tcW w:w="1925" w:type="dxa"/>
           </w:tcPr>
-          <w:p/>
-        </w:tc>
-        <w:tc>
-          <w:tcPr>
-            <w:tcW w:w="1926" w:type="dxa"/>
-          </w:tcPr>
-          <w:p>
-            <w:pPr>
-              <w:rPr>
-                <w:lang w:val="en-US"/>
-              </w:rPr>
-            </w:pPr>
-            <w:r>
-              <w:rPr>
-                <w:lang w:val="en-US"/>
-              </w:rPr>
-              <w:t>GE0/2</w:t>
-            </w:r>
-          </w:p>
-        </w:tc>
-        <w:tc>
-          <w:tcPr>
-            <w:tcW w:w="2084" w:type="dxa"/>
-          </w:tcPr>
-          <w:p>
-            <w:pPr>
-              <w:rPr>
-                <w:lang w:val="en-US"/>
-              </w:rPr>
-            </w:pPr>
-            <w:r>
-              <w:rPr>
-                <w:lang w:val="en-US"/>
-              </w:rPr>
-              <w:t>UA-KYI-AS01</w:t>
-            </w:r>
-          </w:p>
-        </w:tc>
-        <w:tc>
-          <w:tcPr>
-            <w:tcW w:w="1926" w:type="dxa"/>
-          </w:tcPr>
-          <w:p/>
-        </w:tc>
-        <w:tc>
-          <w:tcPr>
-            <w:tcW w:w="1930" w:type="dxa"/>
-          </w:tcPr>
-          <w:p>
-            <w:pPr>
-              <w:rPr>
-                <w:lang w:val="en-US"/>
-              </w:rPr>
-            </w:pPr>
-            <w:r>
-              <w:rPr>
-                <w:lang w:val="en-US"/>
-              </w:rPr>
-              <w:t>2,3</w:t>
-            </w:r>
-            <w:r>
-              <w:rPr>
-                <w:lang w:val="en-US"/>
-              </w:rPr>
-              <w:t>,101</w:t>
-            </w:r>
-          </w:p>
-        </w:tc>
-      </w:tr>
-      <w:tr>
-        <w:tc>
-          <w:tcPr>
-            <w:tcW w:w="1925" w:type="dxa"/>
-          </w:tcPr>
-          <w:p/>
-        </w:tc>
-        <w:tc>
-          <w:tcPr>
-            <w:tcW w:w="1926" w:type="dxa"/>
-            <w:shd w:val="clear" w:color="auto" w:fill="92D050"/>
-          </w:tcPr>
-          <w:p>
-            <w:pPr>
-              <w:rPr>
-                <w:lang w:val="en-US"/>
-              </w:rPr>
-            </w:pPr>
-            <w:r>
-              <w:rPr>
-                <w:lang w:val="en-US"/>
-              </w:rPr>
-              <w:t>FE0/24</w:t>
-            </w:r>
-          </w:p>
-        </w:tc>
-        <w:tc>
-          <w:tcPr>
-            <w:tcW w:w="2084" w:type="dxa"/>
-            <w:shd w:val="clear" w:color="auto" w:fill="92D050"/>
-          </w:tcPr>
-          <w:p>
-            <w:pPr>
-              <w:rPr>
-                <w:lang w:val="en-US"/>
-              </w:rPr>
-            </w:pPr>
-            <w:r>
-              <w:rPr>
-                <w:lang w:val="en-US"/>
-              </w:rPr>
-              <w:t>UA-KYI-AS03</w:t>
-            </w:r>
-          </w:p>
-        </w:tc>
-        <w:tc>
-          <w:tcPr>
-            <w:tcW w:w="1926" w:type="dxa"/>
-            <w:shd w:val="clear" w:color="auto" w:fill="92D050"/>
-          </w:tcPr>
-          <w:p/>
-        </w:tc>
-        <w:tc>
-          <w:tcPr>
-            <w:tcW w:w="1930" w:type="dxa"/>
-            <w:shd w:val="clear" w:color="auto" w:fill="92D050"/>
-          </w:tcPr>
-          <w:p>
-            <w:pPr>
-              <w:rPr>
-                <w:lang w:val="en-US"/>
-              </w:rPr>
-            </w:pPr>
-            <w:r>
-              <w:rPr>
-                <w:lang w:val="en-US"/>
-              </w:rPr>
-              <w:t>2</w:t>
-            </w:r>
-            <w:r>
-              <w:rPr>
-                <w:lang w:val="en-US"/>
-              </w:rPr>
-              <w:t>,102,103</w:t>
-            </w:r>
-          </w:p>
-        </w:tc>
-      </w:tr>
-      <w:tr>
-        <w:tc>
-          <w:tcPr>
-            <w:tcW w:w="1925" w:type="dxa"/>
-          </w:tcPr>
-          <w:p/>
-        </w:tc>
-        <w:tc>
-          <w:tcPr>
-            <w:tcW w:w="1926" w:type="dxa"/>
-          </w:tcPr>
-          <w:p>
-            <w:pPr>
-              <w:rPr>
-                <w:lang w:val="en-US"/>
-              </w:rPr>
-            </w:pPr>
-            <w:r>
-              <w:rPr>
-                <w:lang w:val="en-US"/>
-              </w:rPr>
-              <w:t>FE0/23</w:t>
-            </w:r>
-          </w:p>
-        </w:tc>
-        <w:tc>
-          <w:tcPr>
-            <w:tcW w:w="2084" w:type="dxa"/>
-          </w:tcPr>
-          <w:p>
-            <w:pPr>
-              <w:rPr>
-                <w:lang w:val="en-US"/>
-              </w:rPr>
-            </w:pPr>
-            <w:r>
-              <w:rPr>
-                <w:lang w:val="en-US"/>
-              </w:rPr>
-              <w:t>UA-DON-AS01</w:t>
-            </w:r>
-          </w:p>
-        </w:tc>
-        <w:tc>
-          <w:tcPr>
-            <w:tcW w:w="1926" w:type="dxa"/>
-          </w:tcPr>
-          <w:p/>
-        </w:tc>
-        <w:tc>
-          <w:tcPr>
-            <w:tcW w:w="1930" w:type="dxa"/>
-          </w:tcPr>
-          <w:p>
-            <w:pPr>
-              <w:rPr>
-                <w:lang w:val="en-US"/>
-              </w:rPr>
-            </w:pPr>
-            <w:r>
-              <w:rPr>
-                <w:lang w:val="en-US"/>
-              </w:rPr>
-              <w:t>2,3</w:t>
-            </w:r>
-            <w:r>
-              <w:rPr>
-                <w:lang w:val="en-US"/>
-              </w:rPr>
-              <w:t>,101</w:t>
-            </w:r>
-          </w:p>
-        </w:tc>
-      </w:tr>
-      <w:tr>
-        <w:tc>
-          <w:tcPr>
-            <w:tcW w:w="1925" w:type="dxa"/>
-          </w:tcPr>
-          <w:p>
-            <w:pPr>
-              <w:rPr>
-                <w:b/>
-                <w:lang w:val="en-US"/>
-              </w:rPr>
-            </w:pPr>
-          </w:p>
-        </w:tc>
-        <w:tc>
-          <w:tcPr>
-            <w:tcW w:w="1926" w:type="dxa"/>
-          </w:tcPr>
-          <w:p>
-            <w:pPr>
-              <w:rPr>
-                <w:lang w:val="en-US"/>
-              </w:rPr>
-            </w:pPr>
-            <w:r>
-              <w:rPr>
-                <w:lang w:val="en-US"/>
-              </w:rPr>
-              <w:t>FE0/22</w:t>
-            </w:r>
-          </w:p>
-        </w:tc>
-        <w:tc>
-          <w:tcPr>
-            <w:tcW w:w="2084" w:type="dxa"/>
-          </w:tcPr>
-          <w:p>
-            <w:pPr>
-              <w:rPr>
-                <w:lang w:val="en-US"/>
-              </w:rPr>
-            </w:pPr>
-            <w:r>
-              <w:rPr>
-                <w:lang w:val="en-US"/>
-              </w:rPr>
-              <w:t>UA-DON-AS03</w:t>
-            </w:r>
-          </w:p>
-        </w:tc>
-        <w:tc>
-          <w:tcPr>
-            <w:tcW w:w="1926" w:type="dxa"/>
-          </w:tcPr>
-          <w:p/>
-        </w:tc>
-        <w:tc>
-          <w:tcPr>
-            <w:tcW w:w="1930" w:type="dxa"/>
-          </w:tcPr>
-          <w:p>
-            <w:pPr>
-              <w:rPr>
-                <w:lang w:val="en-US"/>
-              </w:rPr>
-            </w:pPr>
-            <w:r>
-              <w:rPr>
-                <w:lang w:val="en-US"/>
-              </w:rPr>
-              <w:t>2</w:t>
-            </w:r>
-            <w:r>
-              <w:rPr>
-                <w:lang w:val="en-US"/>
-              </w:rPr>
-              <w:t>,102,103</w:t>
-            </w:r>
-          </w:p>
-        </w:tc>
-      </w:tr>
-      <w:tr>
-        <w:tc>
-          <w:tcPr>
-            <w:tcW w:w="1925" w:type="dxa"/>
-          </w:tcPr>
-          <w:p/>
-        </w:tc>
-        <w:tc>
-          <w:tcPr>
-            <w:tcW w:w="1926" w:type="dxa"/>
-          </w:tcPr>
-          <w:p>
-            <w:pPr>
-              <w:rPr>
-                <w:lang w:val="en-US"/>
-              </w:rPr>
-            </w:pPr>
-            <w:r>
-              <w:rPr>
-                <w:lang w:val="en-US"/>
-              </w:rPr>
-              <w:t>FE0/21</w:t>
-            </w:r>
-          </w:p>
-        </w:tc>
-        <w:tc>
-          <w:tcPr>
-            <w:tcW w:w="2084" w:type="dxa"/>
-          </w:tcPr>
-          <w:p>
-            <w:pPr>
-              <w:rPr>
-                <w:lang w:val="en-US"/>
-              </w:rPr>
-            </w:pPr>
-            <w:r>
-              <w:rPr>
-                <w:lang w:val="en-US"/>
-              </w:rPr>
-              <w:t>UA-LVI-AS01</w:t>
-            </w:r>
-          </w:p>
-        </w:tc>
-        <w:tc>
-          <w:tcPr>
-            <w:tcW w:w="1926" w:type="dxa"/>
-          </w:tcPr>
-          <w:p/>
-        </w:tc>
-        <w:tc>
-          <w:tcPr>
-            <w:tcW w:w="1930" w:type="dxa"/>
-          </w:tcPr>
-          <w:p>
-            <w:pPr>
-              <w:rPr>
-                <w:lang w:val="en-US"/>
-              </w:rPr>
-            </w:pPr>
-            <w:r>
-              <w:rPr>
-                <w:lang w:val="en-US"/>
-              </w:rPr>
-              <w:t>2,101,103</w:t>
-            </w:r>
-          </w:p>
-        </w:tc>
-      </w:tr>
-      <w:tr>
-        <w:tc>
-          <w:tcPr>
-            <w:tcW w:w="1925" w:type="dxa"/>
-          </w:tcPr>
-          <w:p>
-            <w:pPr>
-              <w:rPr>
-                <w:b/>
-                <w:lang w:val="en-US"/>
-              </w:rPr>
-            </w:pPr>
-          </w:p>
-        </w:tc>
-        <w:tc>
-          <w:tcPr>
-            <w:tcW w:w="1926" w:type="dxa"/>
-          </w:tcPr>
-          <w:p>
-            <w:pPr>
-              <w:rPr>
-                <w:lang w:val="en-US"/>
-              </w:rPr>
-            </w:pPr>
-          </w:p>
-        </w:tc>
-        <w:tc>
-          <w:tcPr>
-            <w:tcW w:w="2084" w:type="dxa"/>
-          </w:tcPr>
-          <w:p>
-            <w:pPr>
-              <w:rPr>
-                <w:lang w:val="en-US"/>
-              </w:rPr>
-            </w:pPr>
-          </w:p>
-        </w:tc>
-        <w:tc>
-          <w:tcPr>
-            <w:tcW w:w="1926" w:type="dxa"/>
-          </w:tcPr>
-          <w:p/>
-        </w:tc>
-        <w:tc>
-          <w:tcPr>
-            <w:tcW w:w="1930" w:type="dxa"/>
-          </w:tcPr>
-          <w:p>
-            <w:pPr>
-              <w:rPr>
-                <w:lang w:val="en-US"/>
-              </w:rPr>
-            </w:pPr>
-          </w:p>
-        </w:tc>
-      </w:tr>
-      <w:tr>
-        <w:tc>
-          <w:tcPr>
-            <w:tcW w:w="1925" w:type="dxa"/>
-          </w:tcPr>
-          <w:p>
-            <w:pPr>
-              <w:rPr>
-                <w:b/>
-                <w:lang w:val="en-US"/>
-              </w:rPr>
-            </w:pPr>
-            <w:r>
-              <w:rPr>
-                <w:b/>
-                <w:lang w:val="en-US"/>
-              </w:rPr>
-              <w:t>UA-KYI-AS01</w:t>
-            </w:r>
-          </w:p>
-        </w:tc>
-        <w:tc>
-          <w:tcPr>
-            <w:tcW w:w="1926" w:type="dxa"/>
-          </w:tcPr>
-          <w:p>
-            <w:pPr>
-              <w:rPr>
-                <w:lang w:val="en-US"/>
-              </w:rPr>
-            </w:pPr>
-            <w:r>
-              <w:rPr>
-                <w:lang w:val="en-US"/>
-              </w:rPr>
-              <w:t>GE0/1</w:t>
-            </w:r>
-          </w:p>
-        </w:tc>
-        <w:tc>
-          <w:tcPr>
-            <w:tcW w:w="2084" w:type="dxa"/>
-          </w:tcPr>
-          <w:p>
-            <w:pPr>
-              <w:rPr>
-                <w:lang w:val="en-US"/>
-              </w:rPr>
-            </w:pPr>
-            <w:r>
-              <w:rPr>
-                <w:lang w:val="en-US"/>
-              </w:rPr>
-              <w:t>UA-KYI-CS01</w:t>
-            </w:r>
-          </w:p>
-        </w:tc>
-        <w:tc>
-          <w:tcPr>
-            <w:tcW w:w="1926" w:type="dxa"/>
-          </w:tcPr>
-          <w:p/>
-        </w:tc>
-        <w:tc>
-          <w:tcPr>
-            <w:tcW w:w="1930" w:type="dxa"/>
-          </w:tcPr>
-          <w:p>
-            <w:pPr>
-              <w:rPr>
-                <w:lang w:val="en-US"/>
-              </w:rPr>
-            </w:pPr>
-            <w:r>
-              <w:rPr>
-                <w:lang w:val="en-US"/>
-              </w:rPr>
-              <w:t>2,3</w:t>
-            </w:r>
-            <w:r>
-              <w:rPr>
-                <w:lang w:val="en-US"/>
-              </w:rPr>
-              <w:t>,101</w:t>
-            </w:r>
-          </w:p>
-        </w:tc>
-      </w:tr>
-      <w:tr>
-        <w:tc>
-          <w:tcPr>
-            <w:tcW w:w="1925" w:type="dxa"/>
-          </w:tcPr>
-          <w:p/>
-        </w:tc>
-        <w:tc>
-          <w:tcPr>
-            <w:tcW w:w="1926" w:type="dxa"/>
-          </w:tcPr>
-          <w:p>
-            <w:pPr>
-              <w:rPr>
-                <w:lang w:val="en-US"/>
-              </w:rPr>
-            </w:pPr>
-            <w:r>
-              <w:rPr>
-                <w:lang w:val="en-US"/>
-              </w:rPr>
-              <w:t>GE0/2</w:t>
-            </w:r>
-          </w:p>
-        </w:tc>
-        <w:tc>
-          <w:tcPr>
-            <w:tcW w:w="2084" w:type="dxa"/>
-          </w:tcPr>
-          <w:p>
-            <w:pPr>
-              <w:rPr>
-                <w:lang w:val="en-US"/>
-              </w:rPr>
-            </w:pPr>
-            <w:r>
-              <w:rPr>
-                <w:lang w:val="en-US"/>
-              </w:rPr>
-              <w:t>UA-KYI-AS02</w:t>
-            </w:r>
-          </w:p>
-        </w:tc>
-        <w:tc>
-          <w:tcPr>
-            <w:tcW w:w="1926" w:type="dxa"/>
-          </w:tcPr>
-          <w:p/>
-        </w:tc>
-        <w:tc>
-          <w:tcPr>
-            <w:tcW w:w="1930" w:type="dxa"/>
-          </w:tcPr>
-          <w:p>
-            <w:pPr>
-              <w:rPr>
-                <w:lang w:val="en-US"/>
-              </w:rPr>
-            </w:pPr>
-            <w:r>
-              <w:rPr>
-                <w:lang w:val="en-US"/>
-              </w:rPr>
-              <w:t>2,3</w:t>
-            </w:r>
-            <w:r>
-              <w:rPr>
-                <w:lang w:val="en-US"/>
-              </w:rPr>
-              <w:t>,101</w:t>
-            </w:r>
-          </w:p>
-        </w:tc>
-      </w:tr>
-      <w:tr>
-        <w:tc>
-          <w:tcPr>
-            <w:tcW w:w="1925" w:type="dxa"/>
-          </w:tcPr>
-          <w:p/>
-        </w:tc>
-        <w:tc>
-          <w:tcPr>
-            <w:tcW w:w="1926" w:type="dxa"/>
-          </w:tcPr>
-          <w:p>
-            <w:pPr>
-              <w:rPr>
-                <w:lang w:val="en-US"/>
-              </w:rPr>
-            </w:pPr>
-            <w:r>
-              <w:rPr>
-                <w:lang w:val="en-US"/>
-              </w:rPr>
-              <w:t>FE0/1</w:t>
-            </w:r>
-          </w:p>
-        </w:tc>
-        <w:tc>
-          <w:tcPr>
-            <w:tcW w:w="2084" w:type="dxa"/>
-          </w:tcPr>
-          <w:p>
-            <w:pPr>
-              <w:rPr>
-                <w:lang w:val="en-US"/>
-              </w:rPr>
-            </w:pPr>
-            <w:r>
-              <w:rPr>
-                <w:lang w:val="en-US"/>
-              </w:rPr>
-              <w:t>UAKYIDCS01</w:t>
-            </w:r>
-          </w:p>
-        </w:tc>
-        <w:tc>
-          <w:tcPr>
-            <w:tcW w:w="1926" w:type="dxa"/>
-          </w:tcPr>
-          <w:p>
-            <w:pPr>
-              <w:rPr>
-                <w:lang w:val="en-US"/>
-              </w:rPr>
-            </w:pPr>
-            <w:r>
-              <w:rPr>
-                <w:lang w:val="en-US"/>
-              </w:rPr>
-              <w:t>3</w:t>
-            </w:r>
-          </w:p>
-        </w:tc>
-        <w:tc>
-          <w:tcPr>
-            <w:tcW w:w="1930" w:type="dxa"/>
-          </w:tcPr>
-          <w:p/>
-        </w:tc>
-      </w:tr>
-      <w:tr>
-        <w:tc>
-          <w:tcPr>
-            <w:tcW w:w="1925" w:type="dxa"/>
-          </w:tcPr>
-          <w:p>
-            <w:pPr>
-              <w:rPr>
-                <w:b/>
-                <w:lang w:val="en-US"/>
-              </w:rPr>
-            </w:pPr>
-          </w:p>
-        </w:tc>
-        <w:tc>
-          <w:tcPr>
-            <w:tcW w:w="1926" w:type="dxa"/>
-          </w:tcPr>
-          <w:p>
-            <w:pPr>
-              <w:rPr>
-                <w:lang w:val="en-US"/>
-              </w:rPr>
-            </w:pPr>
-            <w:r>
-              <w:rPr>
-                <w:lang w:val="en-US"/>
-              </w:rPr>
-              <w:t>FE0/2</w:t>
-            </w:r>
-          </w:p>
-        </w:tc>
-        <w:tc>
-          <w:tcPr>
-            <w:tcW w:w="2084" w:type="dxa"/>
-          </w:tcPr>
-          <w:p>
-            <w:pPr>
-              <w:rPr>
-                <w:lang w:val="en-US"/>
-              </w:rPr>
-            </w:pPr>
-            <w:r>
-              <w:rPr>
-                <w:lang w:val="en-US"/>
-              </w:rPr>
-              <w:t>UAKYISHS01</w:t>
-            </w:r>
-          </w:p>
-        </w:tc>
-        <w:tc>
-          <w:tcPr>
-            <w:tcW w:w="1926" w:type="dxa"/>
-          </w:tcPr>
-          <w:p>
-            <w:pPr>
-              <w:rPr>
-                <w:lang w:val="en-US"/>
-              </w:rPr>
-            </w:pPr>
-            <w:r>
-              <w:rPr>
-                <w:lang w:val="en-US"/>
-              </w:rPr>
-              <w:t>3</w:t>
-            </w:r>
-          </w:p>
-        </w:tc>
-        <w:tc>
-          <w:tcPr>
-            <w:tcW w:w="1930" w:type="dxa"/>
-          </w:tcPr>
-          <w:p>
-            <w:pPr>
-              <w:rPr>
-                <w:lang w:val="en-US"/>
-              </w:rPr>
-            </w:pPr>
-          </w:p>
-        </w:tc>
-      </w:tr>
-      <w:tr>
-        <w:tc>
-          <w:tcPr>
-            <w:tcW w:w="1925" w:type="dxa"/>
-          </w:tcPr>
-          <w:p>
-            <w:pPr>
-              <w:rPr>
-                <w:b/>
-                <w:lang w:val="en-US"/>
-              </w:rPr>
-            </w:pPr>
-          </w:p>
-        </w:tc>
-        <w:tc>
-          <w:tcPr>
-            <w:tcW w:w="1926" w:type="dxa"/>
-          </w:tcPr>
-          <w:p>
-            <w:pPr>
-              <w:rPr>
-                <w:lang w:val="en-US"/>
-              </w:rPr>
-            </w:pPr>
-          </w:p>
-        </w:tc>
-        <w:tc>
-          <w:tcPr>
-            <w:tcW w:w="2084" w:type="dxa"/>
-          </w:tcPr>
-          <w:p>
-            <w:pPr>
-              <w:rPr>
-                <w:lang w:val="en-US"/>
-              </w:rPr>
-            </w:pPr>
-          </w:p>
-        </w:tc>
-        <w:tc>
-          <w:tcPr>
-            <w:tcW w:w="1926" w:type="dxa"/>
-          </w:tcPr>
-          <w:p/>
-        </w:tc>
-        <w:tc>
-          <w:tcPr>
-            <w:tcW w:w="1930" w:type="dxa"/>
-          </w:tcPr>
-          <w:p>
-            <w:pPr>
-              <w:rPr>
-                <w:lang w:val="en-US"/>
-              </w:rPr>
-            </w:pPr>
-          </w:p>
-        </w:tc>
-      </w:tr>
-      <w:tr>
-        <w:tc>
-          <w:tcPr>
-            <w:tcW w:w="1925" w:type="dxa"/>
-          </w:tcPr>
-          <w:p>
-            <w:pPr>
-              <w:rPr>
-                <w:b/>
-                <w:lang w:val="en-US"/>
-              </w:rPr>
-            </w:pPr>
-            <w:r>
-              <w:rPr>
-                <w:b/>
-                <w:lang w:val="en-US"/>
-              </w:rPr>
-              <w:t>UA-KYI-AS02</w:t>
-            </w:r>
-          </w:p>
-        </w:tc>
-        <w:tc>
-          <w:tcPr>
-            <w:tcW w:w="1926" w:type="dxa"/>
-          </w:tcPr>
-          <w:p>
-            <w:pPr>
-              <w:rPr>
-                <w:lang w:val="en-US"/>
-              </w:rPr>
-            </w:pPr>
-            <w:r>
-              <w:rPr>
-                <w:lang w:val="en-US"/>
-              </w:rPr>
-              <w:t>GE0/1</w:t>
-            </w:r>
-          </w:p>
-        </w:tc>
-        <w:tc>
-          <w:tcPr>
-            <w:tcW w:w="2084" w:type="dxa"/>
-          </w:tcPr>
-          <w:p>
-            <w:pPr>
-              <w:rPr>
-                <w:lang w:val="en-US"/>
-              </w:rPr>
-            </w:pPr>
-            <w:r>
-              <w:rPr>
-                <w:lang w:val="en-US"/>
-              </w:rPr>
-              <w:t>UA-KYI-AS01</w:t>
-            </w:r>
-          </w:p>
-        </w:tc>
-        <w:tc>
-          <w:tcPr>
-            <w:tcW w:w="1926" w:type="dxa"/>
-          </w:tcPr>
-          <w:p/>
-        </w:tc>
-        <w:tc>
-          <w:tcPr>
-            <w:tcW w:w="1930" w:type="dxa"/>
-          </w:tcPr>
-          <w:p>
-            <w:pPr>
-              <w:rPr>
-                <w:lang w:val="en-US"/>
-              </w:rPr>
-            </w:pPr>
-            <w:r>
-              <w:rPr>
-                <w:lang w:val="en-US"/>
-              </w:rPr>
-              <w:t>2,3,101</w:t>
-            </w:r>
-          </w:p>
-        </w:tc>
-      </w:tr>
-      <w:tr>
-        <w:tc>
-          <w:tcPr>
-            <w:tcW w:w="1925" w:type="dxa"/>
-          </w:tcPr>
-          <w:p/>
-        </w:tc>
-        <w:tc>
-          <w:tcPr>
-            <w:tcW w:w="1926" w:type="dxa"/>
-          </w:tcPr>
-          <w:p>
-            <w:pPr>
-              <w:rPr>
-                <w:lang w:val="en-US"/>
-              </w:rPr>
-            </w:pPr>
-            <w:r>
-              <w:rPr>
-                <w:lang w:val="en-US"/>
-              </w:rPr>
-              <w:t>FE0/1</w:t>
-            </w:r>
-          </w:p>
-        </w:tc>
-        <w:tc>
-          <w:tcPr>
-            <w:tcW w:w="2084" w:type="dxa"/>
-          </w:tcPr>
-          <w:p>
-            <w:pPr>
-              <w:rPr>
-                <w:lang w:val="en-US"/>
-              </w:rPr>
-            </w:pPr>
-            <w:r>
-              <w:rPr>
-                <w:lang w:val="en-US"/>
-              </w:rPr>
-              <w:t>UAKYIEXS01</w:t>
-            </w:r>
-          </w:p>
-        </w:tc>
-        <w:tc>
-          <w:tcPr>
-            <w:tcW w:w="1926" w:type="dxa"/>
-          </w:tcPr>
-          <w:p>
-            <w:pPr>
-              <w:rPr>
-                <w:lang w:val="en-US"/>
-              </w:rPr>
-            </w:pPr>
-            <w:r>
-              <w:rPr>
-                <w:lang w:val="en-US"/>
-              </w:rPr>
-              <w:t>3</w:t>
-            </w:r>
-          </w:p>
-        </w:tc>
-        <w:tc>
-          <w:tcPr>
-            <w:tcW w:w="1930" w:type="dxa"/>
-          </w:tcPr>
-          <w:p/>
-        </w:tc>
-      </w:tr>
-      <w:tr>
-        <w:tc>
-          <w:tcPr>
-            <w:tcW w:w="1925" w:type="dxa"/>
-          </w:tcPr>
-          <w:p>
-            <w:pPr>
-              <w:rPr>
-                <w:b/>
-                <w:lang w:val="en-US"/>
-              </w:rPr>
-            </w:pPr>
-          </w:p>
-        </w:tc>
-        <w:tc>
-          <w:tcPr>
-            <w:tcW w:w="1926" w:type="dxa"/>
-          </w:tcPr>
-          <w:p>
-            <w:pPr>
-              <w:rPr>
-                <w:lang w:val="en-US"/>
-              </w:rPr>
-            </w:pPr>
-            <w:r>
-              <w:rPr>
-                <w:lang w:val="en-US"/>
-              </w:rPr>
-              <w:t>FE0/2</w:t>
-            </w:r>
-          </w:p>
-        </w:tc>
-        <w:tc>
-          <w:tcPr>
-            <w:tcW w:w="2084" w:type="dxa"/>
-          </w:tcPr>
-          <w:p>
-            <w:pPr>
-              <w:rPr>
-                <w:lang w:val="en-US"/>
-              </w:rPr>
-            </w:pPr>
-            <w:r>
-              <w:rPr>
-                <w:lang w:val="en-US"/>
-              </w:rPr>
-              <w:t>UAKYISQL01</w:t>
-            </w:r>
-          </w:p>
-        </w:tc>
-        <w:tc>
-          <w:tcPr>
-            <w:tcW w:w="1926" w:type="dxa"/>
-          </w:tcPr>
-          <w:p>
-            <w:pPr>
-              <w:rPr>
-                <w:lang w:val="en-US"/>
-              </w:rPr>
-            </w:pPr>
-            <w:r>
-              <w:rPr>
-                <w:lang w:val="en-US"/>
-              </w:rPr>
-              <w:t>3</w:t>
-            </w:r>
-          </w:p>
-        </w:tc>
-        <w:tc>
-          <w:tcPr>
-            <w:tcW w:w="1930" w:type="dxa"/>
-          </w:tcPr>
-          <w:p>
-            <w:pPr>
-              <w:rPr>
-                <w:lang w:val="en-US"/>
-              </w:rPr>
-            </w:pPr>
-          </w:p>
-        </w:tc>
-      </w:tr>
-      <w:tr>
-        <w:tc>
-          <w:tcPr>
-            <w:tcW w:w="1925" w:type="dxa"/>
-          </w:tcPr>
-          <w:p/>
-        </w:tc>
-        <w:tc>
-          <w:tcPr>
-            <w:tcW w:w="1926" w:type="dxa"/>
-          </w:tcPr>
-          <w:p>
-            <w:pPr>
-              <w:rPr>
-                <w:lang w:val="en-US"/>
-              </w:rPr>
-            </w:pPr>
-            <w:r>
-              <w:rPr>
-                <w:lang w:val="en-US"/>
-              </w:rPr>
-              <w:t>FE0/24 – FE0/15</w:t>
-            </w:r>
-          </w:p>
-        </w:tc>
-        <w:tc>
-          <w:tcPr>
-            <w:tcW w:w="2084" w:type="dxa"/>
-          </w:tcPr>
-          <w:p>
-            <w:pPr>
-              <w:rPr>
-                <w:lang w:val="en-US"/>
-              </w:rPr>
-            </w:pPr>
-            <w:r>
-              <w:rPr>
-                <w:lang w:val="en-US"/>
-              </w:rPr>
-              <w:t>UA.KYI.PRT01 (10)</w:t>
-            </w:r>
-          </w:p>
-        </w:tc>
-        <w:tc>
-          <w:tcPr>
-            <w:tcW w:w="1926" w:type="dxa"/>
-          </w:tcPr>
-          <w:p>
-            <w:pPr>
-              <w:rPr>
-                <w:lang w:val="en-US"/>
-              </w:rPr>
-            </w:pPr>
-            <w:r>
-              <w:rPr>
-                <w:lang w:val="en-US"/>
-              </w:rPr>
-              <w:t>101</w:t>
-            </w:r>
-          </w:p>
-        </w:tc>
-        <w:tc>
-          <w:tcPr>
-            <w:tcW w:w="1930" w:type="dxa"/>
-          </w:tcPr>
-          <w:p>
-            <w:pPr>
-              <w:rPr>
-                <w:lang w:val="en-US"/>
-              </w:rPr>
-            </w:pPr>
-          </w:p>
-        </w:tc>
-      </w:tr>
-      <w:tr>
-        <w:tc>
-          <w:tcPr>
-            <w:tcW w:w="1925" w:type="dxa"/>
-          </w:tcPr>
-          <w:p>
-            <w:pPr>
-              <w:rPr>
-                <w:b/>
-                <w:lang w:val="en-US"/>
-              </w:rPr>
-            </w:pPr>
-          </w:p>
-        </w:tc>
-        <w:tc>
-          <w:tcPr>
-            <w:tcW w:w="1926" w:type="dxa"/>
-          </w:tcPr>
-          <w:p>
-            <w:pPr>
-              <w:rPr>
-                <w:lang w:val="en-US"/>
-              </w:rPr>
-            </w:pPr>
-          </w:p>
-        </w:tc>
-        <w:tc>
-          <w:tcPr>
-            <w:tcW w:w="2084" w:type="dxa"/>
-          </w:tcPr>
-          <w:p>
-            <w:pPr>
-              <w:rPr>
-                <w:lang w:val="en-US"/>
-              </w:rPr>
-            </w:pPr>
-          </w:p>
-        </w:tc>
-        <w:tc>
-          <w:tcPr>
-            <w:tcW w:w="1926" w:type="dxa"/>
-          </w:tcPr>
-          <w:p/>
-        </w:tc>
-        <w:tc>
-          <w:tcPr>
-            <w:tcW w:w="1930" w:type="dxa"/>
-          </w:tcPr>
-          <w:p>
-            <w:pPr>
-              <w:rPr>
-                <w:lang w:val="en-US"/>
-              </w:rPr>
-            </w:pPr>
-          </w:p>
-        </w:tc>
-      </w:tr>
-      <w:tr>
-        <w:tc>
-          <w:tcPr>
-            <w:tcW w:w="1925" w:type="dxa"/>
-            <w:shd w:val="clear" w:color="auto" w:fill="92D050"/>
-          </w:tcPr>
-          <w:p>
-            <w:pPr>
-              <w:rPr>
-                <w:b/>
-                <w:lang w:val="en-US"/>
-              </w:rPr>
-            </w:pPr>
-            <w:r>
-              <w:rPr>
-                <w:b/>
-                <w:lang w:val="en-US"/>
-              </w:rPr>
-              <w:t>UA-KYI-AS03</w:t>
-            </w:r>
-          </w:p>
-        </w:tc>
-        <w:tc>
-          <w:tcPr>
-            <w:tcW w:w="1926" w:type="dxa"/>
-            <w:shd w:val="clear" w:color="auto" w:fill="92D050"/>
-          </w:tcPr>
-          <w:p>
-            <w:pPr>
-              <w:rPr>
-                <w:lang w:val="en-US"/>
-              </w:rPr>
-            </w:pPr>
-            <w:r>
-              <w:rPr>
-                <w:lang w:val="en-US"/>
-              </w:rPr>
-              <w:t>FE0/24</w:t>
-            </w:r>
-          </w:p>
-        </w:tc>
-        <w:tc>
-          <w:tcPr>
-            <w:tcW w:w="2084" w:type="dxa"/>
-            <w:shd w:val="clear" w:color="auto" w:fill="92D050"/>
-          </w:tcPr>
-          <w:p>
-            <w:pPr>
-              <w:rPr>
-                <w:lang w:val="en-US"/>
-              </w:rPr>
-            </w:pPr>
-            <w:r>
-              <w:rPr>
-                <w:lang w:val="en-US"/>
-              </w:rPr>
-              <w:t>UA-KYI-CS01</w:t>
-            </w:r>
-          </w:p>
-        </w:tc>
-        <w:tc>
-          <w:tcPr>
-            <w:tcW w:w="1926" w:type="dxa"/>
-            <w:shd w:val="clear" w:color="auto" w:fill="92D050"/>
-          </w:tcPr>
-          <w:p/>
-        </w:tc>
-        <w:tc>
-          <w:tcPr>
-            <w:tcW w:w="1930" w:type="dxa"/>
-            <w:shd w:val="clear" w:color="auto" w:fill="92D050"/>
-          </w:tcPr>
-          <w:p>
-            <w:pPr>
-              <w:rPr>
-                <w:lang w:val="en-US"/>
-              </w:rPr>
-            </w:pPr>
-            <w:r>
-              <w:rPr>
-                <w:lang w:val="en-US"/>
-              </w:rPr>
-              <w:t>2,102,103</w:t>
-            </w:r>
-          </w:p>
-        </w:tc>
-      </w:tr>
-      <w:tr>
-        <w:tc>
-          <w:tcPr>
-            <w:tcW w:w="1925" w:type="dxa"/>
-          </w:tcPr>
-          <w:p/>
+          <w:p>
+            <w:pPr>
+              <w:rPr>
+                <w:lang w:val="en-US"/>
+              </w:rPr>
+            </w:pPr>
+            <w:r>
+              <w:rPr>
+                <w:lang w:val="en-US"/>
+              </w:rPr>
+              <w:t>VLAN 2,102,103</w:t>
+            </w:r>
+          </w:p>
         </w:tc>
         <w:tc>
           <w:tcPr>
@@ -7341,6 +7414,7 @@
     <w:lsdException w:name="HTML Sample" w:semiHidden="1" w:unhideWhenUsed="1"/>
     <w:lsdException w:name="HTML Typewriter" w:semiHidden="1" w:unhideWhenUsed="1"/>
     <w:lsdException w:name="HTML Variable" w:semiHidden="1" w:unhideWhenUsed="1"/>
+    <w:lsdException w:name="Normal Table" w:semiHidden="1" w:unhideWhenUsed="1"/>
     <w:lsdException w:name="annotation subject" w:semiHidden="1" w:unhideWhenUsed="1"/>
     <w:lsdException w:name="No List" w:semiHidden="1" w:unhideWhenUsed="1"/>
     <w:lsdException w:name="Outline List 1" w:semiHidden="1" w:unhideWhenUsed="1"/>
@@ -7384,8 +7458,10 @@
     <w:lsdException w:name="Table Elegant" w:semiHidden="1" w:unhideWhenUsed="1"/>
     <w:lsdException w:name="Table Professional" w:semiHidden="1" w:unhideWhenUsed="1"/>
     <w:lsdException w:name="Table Subtle 1" w:semiHidden="1" w:unhideWhenUsed="1"/>
+    <w:lsdException w:name="Table Subtle 2" w:semiHidden="1" w:unhideWhenUsed="1"/>
     <w:lsdException w:name="Table Web 1" w:semiHidden="1" w:unhideWhenUsed="1"/>
     <w:lsdException w:name="Table Web 2" w:semiHidden="1" w:unhideWhenUsed="1"/>
+    <w:lsdException w:name="Table Web 3" w:semiHidden="1" w:unhideWhenUsed="1"/>
     <w:lsdException w:name="Balloon Text" w:semiHidden="1" w:unhideWhenUsed="1"/>
     <w:lsdException w:name="Table Grid" w:uiPriority="39"/>
     <w:lsdException w:name="Table Theme" w:semiHidden="1" w:unhideWhenUsed="1"/>

</xml_diff>

<commit_message>
Cisco lab marks added
</commit_message>
<xml_diff>
--- a/NETWORK/LAB_Cisco.docx
+++ b/NETWORK/LAB_Cisco.docx
@@ -68,12 +68,6 @@
               <w:rPr>
                 <w:lang w:val="en-US"/>
               </w:rPr>
-              <w:t>SBN1/</w:t>
-            </w:r>
-            <w:r>
-              <w:rPr>
-                <w:lang w:val="en-US"/>
-              </w:rPr>
               <w:t>Default</w:t>
             </w:r>
           </w:p>
@@ -112,12 +106,6 @@
               <w:rPr>
                 <w:lang w:val="en-US"/>
               </w:rPr>
-              <w:t>SBN1/</w:t>
-            </w:r>
-            <w:r>
-              <w:rPr>
-                <w:lang w:val="en-US"/>
-              </w:rPr>
               <w:t>Management</w:t>
             </w:r>
           </w:p>
@@ -156,12 +144,6 @@
               <w:rPr>
                 <w:lang w:val="en-US"/>
               </w:rPr>
-              <w:t>SBN1/</w:t>
-            </w:r>
-            <w:r>
-              <w:rPr>
-                <w:lang w:val="en-US"/>
-              </w:rPr>
               <w:t>Servers</w:t>
             </w:r>
           </w:p>
@@ -200,7 +182,13 @@
               <w:rPr>
                 <w:lang w:val="en-US"/>
               </w:rPr>
-              <w:t>SBN1 – SBN2</w:t>
+              <w:t>OFFICE1 – OFFICE</w:t>
+            </w:r>
+            <w:r>
+              <w:rPr>
+                <w:lang w:val="en-US"/>
+              </w:rPr>
+              <w:t>2</w:t>
             </w:r>
           </w:p>
         </w:tc>
@@ -216,8 +204,6 @@
                 <w:lang w:val="en-US"/>
               </w:rPr>
             </w:pPr>
-            <w:bookmarkStart w:id="0" w:name="_GoBack"/>
-            <w:bookmarkEnd w:id="0"/>
             <w:r>
               <w:rPr>
                 <w:lang w:val="en-US"/>
@@ -284,12 +270,6 @@
               <w:rPr>
                 <w:lang w:val="en-US"/>
               </w:rPr>
-              <w:t>SBN1/</w:t>
-            </w:r>
-            <w:r>
-              <w:rPr>
-                <w:lang w:val="en-US"/>
-              </w:rPr>
               <w:t>Printers</w:t>
             </w:r>
           </w:p>
@@ -328,12 +308,6 @@
               <w:rPr>
                 <w:lang w:val="en-US"/>
               </w:rPr>
-              <w:t>SBN1/</w:t>
-            </w:r>
-            <w:r>
-              <w:rPr>
-                <w:lang w:val="en-US"/>
-              </w:rPr>
               <w:t>IT</w:t>
             </w:r>
           </w:p>
@@ -368,12 +342,6 @@
                 <w:lang w:val="en-US"/>
               </w:rPr>
             </w:pPr>
-            <w:r>
-              <w:rPr>
-                <w:lang w:val="en-US"/>
-              </w:rPr>
-              <w:t>SBN1/</w:t>
-            </w:r>
             <w:r>
               <w:rPr>
                 <w:lang w:val="en-US"/>
@@ -392,14 +360,373 @@
         <w:tblLook w:val="04A0" w:firstRow="1" w:lastRow="0" w:firstColumn="1" w:lastColumn="0" w:noHBand="0" w:noVBand="1"/>
       </w:tblPr>
       <w:tblGrid>
+        <w:gridCol w:w="4814"/>
+        <w:gridCol w:w="4815"/>
+      </w:tblGrid>
+      <w:tr>
+        <w:tc>
+          <w:tcPr>
+            <w:tcW w:w="9629" w:type="dxa"/>
+            <w:gridSpan w:val="2"/>
+          </w:tcPr>
+          <w:p>
+            <w:pPr>
+              <w:rPr>
+                <w:b/>
+                <w:lang w:val="en-US"/>
+              </w:rPr>
+            </w:pPr>
+            <w:r>
+              <w:rPr>
+                <w:b/>
+                <w:lang w:val="en-US"/>
+              </w:rPr>
+              <w:t>IP Plan rules</w:t>
+            </w:r>
+          </w:p>
+        </w:tc>
+      </w:tr>
+      <w:tr>
+        <w:tc>
+          <w:tcPr>
+            <w:tcW w:w="4814" w:type="dxa"/>
+          </w:tcPr>
+          <w:p>
+            <w:pPr>
+              <w:rPr>
+                <w:lang w:val="en-US"/>
+              </w:rPr>
+            </w:pPr>
+            <w:r>
+              <w:rPr>
+                <w:lang w:val="en-US"/>
+              </w:rPr>
+              <w:t>10.X.Y</w:t>
+            </w:r>
+            <w:r>
+              <w:rPr>
+                <w:lang w:val="en-US"/>
+              </w:rPr>
+              <w:t>.1</w:t>
+            </w:r>
+          </w:p>
+        </w:tc>
+        <w:tc>
+          <w:tcPr>
+            <w:tcW w:w="4815" w:type="dxa"/>
+          </w:tcPr>
+          <w:p>
+            <w:pPr>
+              <w:rPr>
+                <w:lang w:val="en-US"/>
+              </w:rPr>
+            </w:pPr>
+            <w:r>
+              <w:rPr>
+                <w:lang w:val="en-US"/>
+              </w:rPr>
+              <w:t>Default Gateway</w:t>
+            </w:r>
+          </w:p>
+        </w:tc>
+      </w:tr>
+      <w:tr>
+        <w:tc>
+          <w:tcPr>
+            <w:tcW w:w="4814" w:type="dxa"/>
+          </w:tcPr>
+          <w:p>
+            <w:pPr>
+              <w:rPr>
+                <w:lang w:val="en-US"/>
+              </w:rPr>
+            </w:pPr>
+            <w:r>
+              <w:rPr>
+                <w:lang w:val="en-US"/>
+              </w:rPr>
+              <w:t xml:space="preserve">10.X.0.0 – </w:t>
+            </w:r>
+            <w:proofErr w:type="gramStart"/>
+            <w:r>
+              <w:rPr>
+                <w:lang w:val="en-US"/>
+              </w:rPr>
+              <w:t>10.X.</w:t>
+            </w:r>
+            <w:proofErr w:type="gramEnd"/>
+            <w:r>
+              <w:rPr>
+                <w:lang w:val="en-US"/>
+              </w:rPr>
+              <w:t>0.255</w:t>
+            </w:r>
+          </w:p>
+        </w:tc>
+        <w:tc>
+          <w:tcPr>
+            <w:tcW w:w="4815" w:type="dxa"/>
+          </w:tcPr>
+          <w:p>
+            <w:pPr>
+              <w:rPr>
+                <w:lang w:val="en-US"/>
+              </w:rPr>
+            </w:pPr>
+            <w:r>
+              <w:rPr>
+                <w:lang w:val="en-US"/>
+              </w:rPr>
+              <w:t>Servers</w:t>
+            </w:r>
+          </w:p>
+        </w:tc>
+      </w:tr>
+      <w:tr>
+        <w:tc>
+          <w:tcPr>
+            <w:tcW w:w="4814" w:type="dxa"/>
+          </w:tcPr>
+          <w:p>
+            <w:pPr>
+              <w:rPr>
+                <w:lang w:val="en-US"/>
+              </w:rPr>
+            </w:pPr>
+            <w:r>
+              <w:rPr>
+                <w:lang w:val="en-US"/>
+              </w:rPr>
+              <w:t xml:space="preserve">10.X.1.0 – </w:t>
+            </w:r>
+            <w:proofErr w:type="gramStart"/>
+            <w:r>
+              <w:rPr>
+                <w:lang w:val="en-US"/>
+              </w:rPr>
+              <w:t>10.X.</w:t>
+            </w:r>
+            <w:proofErr w:type="gramEnd"/>
+            <w:r>
+              <w:rPr>
+                <w:lang w:val="en-US"/>
+              </w:rPr>
+              <w:t>1.255</w:t>
+            </w:r>
+          </w:p>
+        </w:tc>
+        <w:tc>
+          <w:tcPr>
+            <w:tcW w:w="4815" w:type="dxa"/>
+          </w:tcPr>
+          <w:p>
+            <w:pPr>
+              <w:rPr>
+                <w:lang w:val="en-US"/>
+              </w:rPr>
+            </w:pPr>
+            <w:r>
+              <w:rPr>
+                <w:lang w:val="en-US"/>
+              </w:rPr>
+              <w:t>Network</w:t>
+            </w:r>
+          </w:p>
+        </w:tc>
+      </w:tr>
+      <w:tr>
+        <w:tc>
+          <w:tcPr>
+            <w:tcW w:w="4814" w:type="dxa"/>
+          </w:tcPr>
+          <w:p>
+            <w:pPr>
+              <w:rPr>
+                <w:lang w:val="en-US"/>
+              </w:rPr>
+            </w:pPr>
+            <w:r>
+              <w:rPr>
+                <w:lang w:val="en-US"/>
+              </w:rPr>
+              <w:t xml:space="preserve">10.X.2.0 – </w:t>
+            </w:r>
+            <w:proofErr w:type="gramStart"/>
+            <w:r>
+              <w:rPr>
+                <w:lang w:val="en-US"/>
+              </w:rPr>
+              <w:t>10.X.</w:t>
+            </w:r>
+            <w:proofErr w:type="gramEnd"/>
+            <w:r>
+              <w:rPr>
+                <w:lang w:val="en-US"/>
+              </w:rPr>
+              <w:t>2.255</w:t>
+            </w:r>
+          </w:p>
+        </w:tc>
+        <w:tc>
+          <w:tcPr>
+            <w:tcW w:w="4815" w:type="dxa"/>
+          </w:tcPr>
+          <w:p>
+            <w:pPr>
+              <w:rPr>
+                <w:lang w:val="en-US"/>
+              </w:rPr>
+            </w:pPr>
+            <w:r>
+              <w:rPr>
+                <w:lang w:val="en-US"/>
+              </w:rPr>
+              <w:t>IT</w:t>
+            </w:r>
+          </w:p>
+        </w:tc>
+      </w:tr>
+      <w:tr>
+        <w:tc>
+          <w:tcPr>
+            <w:tcW w:w="4814" w:type="dxa"/>
+          </w:tcPr>
+          <w:p>
+            <w:pPr>
+              <w:rPr>
+                <w:lang w:val="en-US"/>
+              </w:rPr>
+            </w:pPr>
+            <w:r>
+              <w:rPr>
+                <w:lang w:val="en-US"/>
+              </w:rPr>
+              <w:t xml:space="preserve">10.X.3.0 – </w:t>
+            </w:r>
+            <w:proofErr w:type="gramStart"/>
+            <w:r>
+              <w:rPr>
+                <w:lang w:val="en-US"/>
+              </w:rPr>
+              <w:t>10.X.</w:t>
+            </w:r>
+            <w:proofErr w:type="gramEnd"/>
+            <w:r>
+              <w:rPr>
+                <w:lang w:val="en-US"/>
+              </w:rPr>
+              <w:t>3.255</w:t>
+            </w:r>
+          </w:p>
+        </w:tc>
+        <w:tc>
+          <w:tcPr>
+            <w:tcW w:w="4815" w:type="dxa"/>
+          </w:tcPr>
+          <w:p>
+            <w:pPr>
+              <w:rPr>
+                <w:lang w:val="en-US"/>
+              </w:rPr>
+            </w:pPr>
+            <w:r>
+              <w:rPr>
+                <w:lang w:val="en-US"/>
+              </w:rPr>
+              <w:t>Users</w:t>
+            </w:r>
+          </w:p>
+        </w:tc>
+      </w:tr>
+      <w:tr>
+        <w:tc>
+          <w:tcPr>
+            <w:tcW w:w="4814" w:type="dxa"/>
+          </w:tcPr>
+          <w:p>
+            <w:pPr>
+              <w:rPr>
+                <w:lang w:val="en-US"/>
+              </w:rPr>
+            </w:pPr>
+            <w:r>
+              <w:rPr>
+                <w:lang w:val="en-US"/>
+              </w:rPr>
+              <w:t xml:space="preserve">10.X.4.0 – </w:t>
+            </w:r>
+            <w:proofErr w:type="gramStart"/>
+            <w:r>
+              <w:rPr>
+                <w:lang w:val="en-US"/>
+              </w:rPr>
+              <w:t>10.</w:t>
+            </w:r>
+            <w:r>
+              <w:rPr>
+                <w:lang w:val="en-US"/>
+              </w:rPr>
+              <w:t>X.Z</w:t>
+            </w:r>
+            <w:r>
+              <w:rPr>
+                <w:lang w:val="en-US"/>
+              </w:rPr>
+              <w:t>.</w:t>
+            </w:r>
+            <w:proofErr w:type="gramEnd"/>
+            <w:r>
+              <w:rPr>
+                <w:lang w:val="en-US"/>
+              </w:rPr>
+              <w:t>255</w:t>
+            </w:r>
+          </w:p>
+        </w:tc>
+        <w:tc>
+          <w:tcPr>
+            <w:tcW w:w="4815" w:type="dxa"/>
+          </w:tcPr>
+          <w:p>
+            <w:pPr>
+              <w:rPr>
+                <w:lang w:val="en-US"/>
+              </w:rPr>
+            </w:pPr>
+            <w:r>
+              <w:rPr>
+                <w:lang w:val="en-US"/>
+              </w:rPr>
+              <w:t>Reserved</w:t>
+            </w:r>
+          </w:p>
+        </w:tc>
+      </w:tr>
+    </w:tbl>
+    <w:p/>
+    <w:p/>
+    <w:p>
+      <w:pPr>
+        <w:rPr>
+          <w:lang w:val="en-US"/>
+        </w:rPr>
+      </w:pPr>
+    </w:p>
+    <w:tbl>
+      <w:tblPr>
+        <w:tblStyle w:val="TableGrid"/>
+        <w:tblW w:w="0" w:type="auto"/>
+        <w:tblLook w:val="04A0" w:firstRow="1" w:lastRow="0" w:firstColumn="1" w:lastColumn="0" w:noHBand="0" w:noVBand="1"/>
+      </w:tblPr>
+      <w:tblGrid>
         <w:gridCol w:w="3209"/>
         <w:gridCol w:w="3210"/>
-        <w:gridCol w:w="956"/>
+        <w:gridCol w:w="3206"/>
       </w:tblGrid>
       <w:tr>
         <w:tc>
           <w:tcPr>
-            <w:tcW w:w="7375" w:type="dxa"/>
+            <w:tcW w:w="9625" w:type="dxa"/>
             <w:gridSpan w:val="3"/>
           </w:tcPr>
           <w:p>
@@ -416,6 +743,43 @@
               </w:rPr>
               <w:t>IP-plan</w:t>
             </w:r>
+            <w:r>
+              <w:rPr>
+                <w:b/>
+                <w:lang w:val="en-US"/>
+              </w:rPr>
+              <w:t xml:space="preserve"> (KYI-DON-LVI</w:t>
+            </w:r>
+            <w:proofErr w:type="gramStart"/>
+            <w:r>
+              <w:rPr>
+                <w:b/>
+                <w:lang w:val="en-US"/>
+              </w:rPr>
+              <w:t>)</w:t>
+            </w:r>
+            <w:r>
+              <w:rPr>
+                <w:b/>
+                <w:lang w:val="en-US"/>
+              </w:rPr>
+              <w:t xml:space="preserve">  10.100.0.0</w:t>
+            </w:r>
+            <w:proofErr w:type="gramEnd"/>
+            <w:r>
+              <w:rPr>
+                <w:b/>
+                <w:lang w:val="en-US"/>
+              </w:rPr>
+              <w:t xml:space="preserve"> – 10.100.10.255 (10.100.0.0/20) 4096 hosts</w:t>
+            </w:r>
+            <w:r>
+              <w:rPr>
+                <w:b/>
+                <w:lang w:val="en-US"/>
+              </w:rPr>
+              <w:t xml:space="preserve"> – 16 networks /24</w:t>
+            </w:r>
           </w:p>
         </w:tc>
       </w:tr>
@@ -462,7 +826,7 @@
         </w:tc>
         <w:tc>
           <w:tcPr>
-            <w:tcW w:w="956" w:type="dxa"/>
+            <w:tcW w:w="3206" w:type="dxa"/>
           </w:tcPr>
           <w:p>
             <w:pPr>
@@ -522,7 +886,7 @@
         </w:tc>
         <w:tc>
           <w:tcPr>
-            <w:tcW w:w="956" w:type="dxa"/>
+            <w:tcW w:w="3206" w:type="dxa"/>
           </w:tcPr>
           <w:p>
             <w:pPr>
@@ -582,7 +946,7 @@
         </w:tc>
         <w:tc>
           <w:tcPr>
-            <w:tcW w:w="956" w:type="dxa"/>
+            <w:tcW w:w="3206" w:type="dxa"/>
           </w:tcPr>
           <w:p>
             <w:pPr>
@@ -642,7 +1006,7 @@
         </w:tc>
         <w:tc>
           <w:tcPr>
-            <w:tcW w:w="956" w:type="dxa"/>
+            <w:tcW w:w="3206" w:type="dxa"/>
             <w:shd w:val="clear" w:color="auto" w:fill="92D050"/>
           </w:tcPr>
           <w:p/>
@@ -687,7 +1051,7 @@
         </w:tc>
         <w:tc>
           <w:tcPr>
-            <w:tcW w:w="956" w:type="dxa"/>
+            <w:tcW w:w="3206" w:type="dxa"/>
           </w:tcPr>
           <w:p/>
         </w:tc>
@@ -731,7 +1095,7 @@
         </w:tc>
         <w:tc>
           <w:tcPr>
-            <w:tcW w:w="956" w:type="dxa"/>
+            <w:tcW w:w="3206" w:type="dxa"/>
           </w:tcPr>
           <w:p/>
         </w:tc>
@@ -775,7 +1139,7 @@
         </w:tc>
         <w:tc>
           <w:tcPr>
-            <w:tcW w:w="956" w:type="dxa"/>
+            <w:tcW w:w="3206" w:type="dxa"/>
           </w:tcPr>
           <w:p/>
         </w:tc>
@@ -819,7 +1183,7 @@
         </w:tc>
         <w:tc>
           <w:tcPr>
-            <w:tcW w:w="956" w:type="dxa"/>
+            <w:tcW w:w="3206" w:type="dxa"/>
           </w:tcPr>
           <w:p/>
         </w:tc>
@@ -869,7 +1233,7 @@
         </w:tc>
         <w:tc>
           <w:tcPr>
-            <w:tcW w:w="956" w:type="dxa"/>
+            <w:tcW w:w="3206" w:type="dxa"/>
           </w:tcPr>
           <w:p/>
         </w:tc>
@@ -924,7 +1288,7 @@
         </w:tc>
         <w:tc>
           <w:tcPr>
-            <w:tcW w:w="956" w:type="dxa"/>
+            <w:tcW w:w="3206" w:type="dxa"/>
           </w:tcPr>
           <w:p>
             <w:pPr>
@@ -988,7 +1352,7 @@
         </w:tc>
         <w:tc>
           <w:tcPr>
-            <w:tcW w:w="956" w:type="dxa"/>
+            <w:tcW w:w="3206" w:type="dxa"/>
             <w:shd w:val="clear" w:color="auto" w:fill="92D050"/>
           </w:tcPr>
           <w:p>
@@ -1039,7 +1403,7 @@
         </w:tc>
         <w:tc>
           <w:tcPr>
-            <w:tcW w:w="956" w:type="dxa"/>
+            <w:tcW w:w="3206" w:type="dxa"/>
           </w:tcPr>
           <w:p/>
         </w:tc>
@@ -1083,7 +1447,7 @@
         </w:tc>
         <w:tc>
           <w:tcPr>
-            <w:tcW w:w="956" w:type="dxa"/>
+            <w:tcW w:w="3206" w:type="dxa"/>
           </w:tcPr>
           <w:p/>
         </w:tc>
@@ -1127,7 +1491,7 @@
         </w:tc>
         <w:tc>
           <w:tcPr>
-            <w:tcW w:w="956" w:type="dxa"/>
+            <w:tcW w:w="3206" w:type="dxa"/>
           </w:tcPr>
           <w:p/>
         </w:tc>
@@ -1171,7 +1535,7 @@
         </w:tc>
         <w:tc>
           <w:tcPr>
-            <w:tcW w:w="956" w:type="dxa"/>
+            <w:tcW w:w="3206" w:type="dxa"/>
           </w:tcPr>
           <w:p/>
         </w:tc>
@@ -1221,7 +1585,7 @@
         </w:tc>
         <w:tc>
           <w:tcPr>
-            <w:tcW w:w="956" w:type="dxa"/>
+            <w:tcW w:w="3206" w:type="dxa"/>
           </w:tcPr>
           <w:p/>
         </w:tc>
@@ -1277,7 +1641,7 @@
         </w:tc>
         <w:tc>
           <w:tcPr>
-            <w:tcW w:w="956" w:type="dxa"/>
+            <w:tcW w:w="3206" w:type="dxa"/>
           </w:tcPr>
           <w:p/>
         </w:tc>
@@ -1333,7 +1697,7 @@
         </w:tc>
         <w:tc>
           <w:tcPr>
-            <w:tcW w:w="956" w:type="dxa"/>
+            <w:tcW w:w="3206" w:type="dxa"/>
           </w:tcPr>
           <w:p/>
         </w:tc>
@@ -1389,7 +1753,7 @@
         </w:tc>
         <w:tc>
           <w:tcPr>
-            <w:tcW w:w="956" w:type="dxa"/>
+            <w:tcW w:w="3206" w:type="dxa"/>
           </w:tcPr>
           <w:p/>
         </w:tc>
@@ -1433,7 +1797,7 @@
         </w:tc>
         <w:tc>
           <w:tcPr>
-            <w:tcW w:w="956" w:type="dxa"/>
+            <w:tcW w:w="3206" w:type="dxa"/>
           </w:tcPr>
           <w:p/>
         </w:tc>
@@ -1477,7 +1841,7 @@
         </w:tc>
         <w:tc>
           <w:tcPr>
-            <w:tcW w:w="956" w:type="dxa"/>
+            <w:tcW w:w="3206" w:type="dxa"/>
           </w:tcPr>
           <w:p/>
         </w:tc>
@@ -1532,7 +1896,7 @@
         </w:tc>
         <w:tc>
           <w:tcPr>
-            <w:tcW w:w="956" w:type="dxa"/>
+            <w:tcW w:w="3206" w:type="dxa"/>
           </w:tcPr>
           <w:p>
             <w:pPr>
@@ -1592,7 +1956,7 @@
         </w:tc>
         <w:tc>
           <w:tcPr>
-            <w:tcW w:w="956" w:type="dxa"/>
+            <w:tcW w:w="3206" w:type="dxa"/>
             <w:shd w:val="clear" w:color="auto" w:fill="92D050"/>
           </w:tcPr>
           <w:p/>
@@ -1637,7 +2001,7 @@
         </w:tc>
         <w:tc>
           <w:tcPr>
-            <w:tcW w:w="956" w:type="dxa"/>
+            <w:tcW w:w="3206" w:type="dxa"/>
           </w:tcPr>
           <w:p/>
         </w:tc>
@@ -1699,7 +2063,7 @@
         </w:tc>
         <w:tc>
           <w:tcPr>
-            <w:tcW w:w="956" w:type="dxa"/>
+            <w:tcW w:w="3206" w:type="dxa"/>
           </w:tcPr>
           <w:p>
             <w:pPr>
@@ -1759,7 +2123,7 @@
         </w:tc>
         <w:tc>
           <w:tcPr>
-            <w:tcW w:w="956" w:type="dxa"/>
+            <w:tcW w:w="3206" w:type="dxa"/>
             <w:shd w:val="clear" w:color="auto" w:fill="92D050"/>
           </w:tcPr>
           <w:p/>
@@ -1804,7 +2168,7 @@
         </w:tc>
         <w:tc>
           <w:tcPr>
-            <w:tcW w:w="956" w:type="dxa"/>
+            <w:tcW w:w="3206" w:type="dxa"/>
           </w:tcPr>
           <w:p/>
         </w:tc>
@@ -1866,7 +2230,7 @@
         </w:tc>
         <w:tc>
           <w:tcPr>
-            <w:tcW w:w="956" w:type="dxa"/>
+            <w:tcW w:w="3206" w:type="dxa"/>
           </w:tcPr>
           <w:p>
             <w:pPr>
@@ -1926,7 +2290,7 @@
         </w:tc>
         <w:tc>
           <w:tcPr>
-            <w:tcW w:w="956" w:type="dxa"/>
+            <w:tcW w:w="3206" w:type="dxa"/>
             <w:shd w:val="clear" w:color="auto" w:fill="92D050"/>
           </w:tcPr>
           <w:p/>
@@ -1947,7 +2311,13 @@
               <w:rPr>
                 <w:lang w:val="en-US"/>
               </w:rPr>
-              <w:t>10.100.4.2 – 10.100.4.254</w:t>
+              <w:t>10.100.4.2 – 10.100.10</w:t>
+            </w:r>
+            <w:r>
+              <w:rPr>
+                <w:lang w:val="en-US"/>
+              </w:rPr>
+              <w:t>.254</w:t>
             </w:r>
           </w:p>
         </w:tc>
@@ -1971,18 +2341,1077 @@
         </w:tc>
         <w:tc>
           <w:tcPr>
-            <w:tcW w:w="956" w:type="dxa"/>
+            <w:tcW w:w="3206" w:type="dxa"/>
+          </w:tcPr>
+          <w:p/>
+        </w:tc>
+      </w:tr>
+    </w:tbl>
+    <w:p>
+      <w:pPr>
+        <w:rPr>
+          <w:lang w:val="en-US"/>
+        </w:rPr>
+      </w:pPr>
+    </w:p>
+    <w:tbl>
+      <w:tblPr>
+        <w:tblStyle w:val="TableGrid"/>
+        <w:tblW w:w="0" w:type="auto"/>
+        <w:tblLook w:val="04A0" w:firstRow="1" w:lastRow="0" w:firstColumn="1" w:lastColumn="0" w:noHBand="0" w:noVBand="1"/>
+      </w:tblPr>
+      <w:tblGrid>
+        <w:gridCol w:w="3209"/>
+        <w:gridCol w:w="3210"/>
+        <w:gridCol w:w="3206"/>
+      </w:tblGrid>
+      <w:tr>
+        <w:tc>
+          <w:tcPr>
+            <w:tcW w:w="9625" w:type="dxa"/>
+            <w:gridSpan w:val="3"/>
+          </w:tcPr>
+          <w:p>
+            <w:pPr>
+              <w:rPr>
+                <w:b/>
+                <w:lang w:val="en-US"/>
+              </w:rPr>
+            </w:pPr>
+            <w:r>
+              <w:rPr>
+                <w:b/>
+                <w:lang w:val="en-US"/>
+              </w:rPr>
+              <w:t>IP-plan</w:t>
+            </w:r>
+            <w:r>
+              <w:rPr>
+                <w:b/>
+                <w:lang w:val="en-US"/>
+              </w:rPr>
+              <w:t xml:space="preserve"> (ODS</w:t>
+            </w:r>
+            <w:r>
+              <w:rPr>
+                <w:b/>
+                <w:lang w:val="en-US"/>
+              </w:rPr>
+              <w:t>)</w:t>
+            </w:r>
+            <w:r>
+              <w:rPr>
+                <w:b/>
+                <w:lang w:val="en-US"/>
+              </w:rPr>
+              <w:t xml:space="preserve"> 10.200.0.0 – 10.200.5.255 (10.200.0.0/22) 1024 hosts – 4 networks /24</w:t>
+            </w:r>
+          </w:p>
+        </w:tc>
+      </w:tr>
+      <w:tr>
+        <w:tc>
+          <w:tcPr>
+            <w:tcW w:w="3209" w:type="dxa"/>
+          </w:tcPr>
+          <w:p>
+            <w:pPr>
+              <w:rPr>
+                <w:b/>
+                <w:lang w:val="en-US"/>
+              </w:rPr>
+            </w:pPr>
+            <w:r>
+              <w:rPr>
+                <w:b/>
+                <w:lang w:val="en-US"/>
+              </w:rPr>
+              <w:t>IP-address</w:t>
+            </w:r>
+          </w:p>
+        </w:tc>
+        <w:tc>
+          <w:tcPr>
+            <w:tcW w:w="3210" w:type="dxa"/>
+          </w:tcPr>
+          <w:p>
+            <w:pPr>
+              <w:rPr>
+                <w:b/>
+                <w:lang w:val="en-US"/>
+              </w:rPr>
+            </w:pPr>
+            <w:r>
+              <w:rPr>
+                <w:b/>
+                <w:lang w:val="en-US"/>
+              </w:rPr>
+              <w:t>Comments</w:t>
+            </w:r>
+          </w:p>
+        </w:tc>
+        <w:tc>
+          <w:tcPr>
+            <w:tcW w:w="3206" w:type="dxa"/>
+          </w:tcPr>
+          <w:p>
+            <w:pPr>
+              <w:rPr>
+                <w:b/>
+                <w:lang w:val="en-US"/>
+              </w:rPr>
+            </w:pPr>
+            <w:r>
+              <w:rPr>
+                <w:b/>
+                <w:lang w:val="en-US"/>
+              </w:rPr>
+              <w:t>VLAN</w:t>
+            </w:r>
+          </w:p>
+        </w:tc>
+      </w:tr>
+      <w:tr>
+        <w:tc>
+          <w:tcPr>
+            <w:tcW w:w="3209" w:type="dxa"/>
+          </w:tcPr>
+          <w:p>
+            <w:pPr>
+              <w:rPr>
+                <w:b/>
+                <w:lang w:val="en-US"/>
+              </w:rPr>
+            </w:pPr>
+            <w:r>
+              <w:rPr>
+                <w:b/>
+                <w:lang w:val="en-US"/>
+              </w:rPr>
+              <w:t>10.</w:t>
+            </w:r>
+            <w:r>
+              <w:rPr>
+                <w:b/>
+                <w:lang w:val="en-US"/>
+              </w:rPr>
+              <w:t>200</w:t>
+            </w:r>
+            <w:r>
+              <w:rPr>
+                <w:b/>
+                <w:lang w:val="en-US"/>
+              </w:rPr>
+              <w:t>.0.0</w:t>
+            </w:r>
+          </w:p>
+        </w:tc>
+        <w:tc>
+          <w:tcPr>
+            <w:tcW w:w="3210" w:type="dxa"/>
+          </w:tcPr>
+          <w:p>
+            <w:pPr>
+              <w:rPr>
+                <w:lang w:val="en-US"/>
+              </w:rPr>
+            </w:pPr>
+            <w:r>
+              <w:rPr>
+                <w:lang w:val="en-US"/>
+              </w:rPr>
+              <w:t>-</w:t>
+            </w:r>
+          </w:p>
+        </w:tc>
+        <w:tc>
+          <w:tcPr>
+            <w:tcW w:w="3206" w:type="dxa"/>
+          </w:tcPr>
+          <w:p>
+            <w:pPr>
+              <w:rPr>
+                <w:lang w:val="en-US"/>
+              </w:rPr>
+            </w:pPr>
+            <w:r>
+              <w:rPr>
+                <w:lang w:val="en-US"/>
+              </w:rPr>
+              <w:t>-</w:t>
+            </w:r>
+          </w:p>
+        </w:tc>
+      </w:tr>
+      <w:tr>
+        <w:tc>
+          <w:tcPr>
+            <w:tcW w:w="3209" w:type="dxa"/>
+          </w:tcPr>
+          <w:p>
+            <w:pPr>
+              <w:rPr>
+                <w:b/>
+                <w:lang w:val="en-US"/>
+              </w:rPr>
+            </w:pPr>
+            <w:r>
+              <w:rPr>
+                <w:b/>
+                <w:lang w:val="en-US"/>
+              </w:rPr>
+              <w:t>10.</w:t>
+            </w:r>
+            <w:r>
+              <w:rPr>
+                <w:b/>
+                <w:lang w:val="en-US"/>
+              </w:rPr>
+              <w:t>200</w:t>
+            </w:r>
+            <w:r>
+              <w:rPr>
+                <w:b/>
+                <w:lang w:val="en-US"/>
+              </w:rPr>
+              <w:t>.0.0/24</w:t>
+            </w:r>
+          </w:p>
+        </w:tc>
+        <w:tc>
+          <w:tcPr>
+            <w:tcW w:w="3210" w:type="dxa"/>
+          </w:tcPr>
+          <w:p>
+            <w:pPr>
+              <w:rPr>
+                <w:b/>
+                <w:lang w:val="en-US"/>
+              </w:rPr>
+            </w:pPr>
+            <w:r>
+              <w:rPr>
+                <w:b/>
+                <w:lang w:val="en-US"/>
+              </w:rPr>
+              <w:t>Servers</w:t>
+            </w:r>
+          </w:p>
+        </w:tc>
+        <w:tc>
+          <w:tcPr>
+            <w:tcW w:w="3206" w:type="dxa"/>
+          </w:tcPr>
+          <w:p>
+            <w:pPr>
+              <w:rPr>
+                <w:b/>
+                <w:lang w:val="en-US"/>
+              </w:rPr>
+            </w:pPr>
+            <w:r>
+              <w:rPr>
+                <w:b/>
+                <w:lang w:val="en-US"/>
+              </w:rPr>
+              <w:t>3</w:t>
+            </w:r>
+          </w:p>
+        </w:tc>
+      </w:tr>
+      <w:tr>
+        <w:tc>
+          <w:tcPr>
+            <w:tcW w:w="3209" w:type="dxa"/>
+          </w:tcPr>
+          <w:p>
+            <w:pPr>
+              <w:rPr>
+                <w:b/>
+                <w:lang w:val="en-US"/>
+              </w:rPr>
+            </w:pPr>
+            <w:r>
+              <w:rPr>
+                <w:b/>
+                <w:lang w:val="en-US"/>
+              </w:rPr>
+              <w:t>10.2</w:t>
+            </w:r>
+            <w:r>
+              <w:rPr>
+                <w:b/>
+                <w:lang w:val="en-US"/>
+              </w:rPr>
+              <w:t>00.1.0</w:t>
+            </w:r>
+            <w:r>
+              <w:rPr>
+                <w:b/>
+                <w:lang w:val="en-US"/>
+              </w:rPr>
+              <w:t>/24</w:t>
+            </w:r>
+          </w:p>
+        </w:tc>
+        <w:tc>
+          <w:tcPr>
+            <w:tcW w:w="3210" w:type="dxa"/>
+          </w:tcPr>
+          <w:p>
+            <w:pPr>
+              <w:rPr>
+                <w:b/>
+                <w:lang w:val="en-US"/>
+              </w:rPr>
+            </w:pPr>
+            <w:r>
+              <w:rPr>
+                <w:b/>
+                <w:lang w:val="en-US"/>
+              </w:rPr>
+              <w:t>Management</w:t>
+            </w:r>
+          </w:p>
+        </w:tc>
+        <w:tc>
+          <w:tcPr>
+            <w:tcW w:w="3206" w:type="dxa"/>
+          </w:tcPr>
+          <w:p>
+            <w:pPr>
+              <w:rPr>
+                <w:b/>
+                <w:lang w:val="en-US"/>
+              </w:rPr>
+            </w:pPr>
+            <w:r>
+              <w:rPr>
+                <w:b/>
+                <w:lang w:val="en-US"/>
+              </w:rPr>
+              <w:t>2</w:t>
+            </w:r>
+          </w:p>
+        </w:tc>
+      </w:tr>
+      <w:tr>
+        <w:tc>
+          <w:tcPr>
+            <w:tcW w:w="3209" w:type="dxa"/>
+            <w:shd w:val="clear" w:color="auto" w:fill="auto"/>
+          </w:tcPr>
+          <w:p>
+            <w:pPr>
+              <w:rPr>
+                <w:color w:val="000000" w:themeColor="text1"/>
+                <w:lang w:val="en-US"/>
+              </w:rPr>
+            </w:pPr>
+            <w:r>
+              <w:rPr>
+                <w:color w:val="000000" w:themeColor="text1"/>
+                <w:lang w:val="en-US"/>
+              </w:rPr>
+              <w:t>10.2</w:t>
+            </w:r>
+            <w:r>
+              <w:rPr>
+                <w:color w:val="000000" w:themeColor="text1"/>
+                <w:lang w:val="en-US"/>
+              </w:rPr>
+              <w:t>00.1.1</w:t>
+            </w:r>
+          </w:p>
+        </w:tc>
+        <w:tc>
+          <w:tcPr>
+            <w:tcW w:w="3210" w:type="dxa"/>
+            <w:shd w:val="clear" w:color="auto" w:fill="auto"/>
+          </w:tcPr>
+          <w:p>
+            <w:pPr>
+              <w:rPr>
+                <w:color w:val="000000" w:themeColor="text1"/>
+                <w:lang w:val="en-US"/>
+              </w:rPr>
+            </w:pPr>
+            <w:r>
+              <w:rPr>
+                <w:color w:val="000000" w:themeColor="text1"/>
+                <w:lang w:val="en-US"/>
+              </w:rPr>
+              <w:t>Gateway</w:t>
+            </w:r>
+          </w:p>
+        </w:tc>
+        <w:tc>
+          <w:tcPr>
+            <w:tcW w:w="3206" w:type="dxa"/>
+            <w:shd w:val="clear" w:color="auto" w:fill="auto"/>
+          </w:tcPr>
+          <w:p>
+            <w:pPr>
+              <w:rPr>
+                <w:color w:val="000000" w:themeColor="text1"/>
+              </w:rPr>
+            </w:pPr>
+          </w:p>
+        </w:tc>
+      </w:tr>
+      <w:tr>
+        <w:tc>
+          <w:tcPr>
+            <w:tcW w:w="3209" w:type="dxa"/>
+            <w:shd w:val="clear" w:color="auto" w:fill="auto"/>
+          </w:tcPr>
+          <w:p>
+            <w:pPr>
+              <w:rPr>
+                <w:lang w:val="en-US"/>
+              </w:rPr>
+            </w:pPr>
+            <w:r>
+              <w:rPr>
+                <w:lang w:val="en-US"/>
+              </w:rPr>
+              <w:t>10.200.1.0 - 10.2</w:t>
+            </w:r>
+            <w:r>
+              <w:rPr>
+                <w:lang w:val="en-US"/>
+              </w:rPr>
+              <w:t>00.1.254</w:t>
+            </w:r>
+          </w:p>
+        </w:tc>
+        <w:tc>
+          <w:tcPr>
+            <w:tcW w:w="3210" w:type="dxa"/>
+            <w:shd w:val="clear" w:color="auto" w:fill="auto"/>
+          </w:tcPr>
+          <w:p>
+            <w:pPr>
+              <w:rPr>
+                <w:lang w:val="en-US"/>
+              </w:rPr>
+            </w:pPr>
+            <w:r>
+              <w:rPr>
+                <w:lang w:val="en-US"/>
+              </w:rPr>
+              <w:t>Reserved</w:t>
+            </w:r>
+          </w:p>
+        </w:tc>
+        <w:tc>
+          <w:tcPr>
+            <w:tcW w:w="3206" w:type="dxa"/>
+            <w:shd w:val="clear" w:color="auto" w:fill="auto"/>
+          </w:tcPr>
+          <w:p/>
+        </w:tc>
+      </w:tr>
+      <w:tr>
+        <w:tc>
+          <w:tcPr>
+            <w:tcW w:w="3209" w:type="dxa"/>
+            <w:shd w:val="clear" w:color="auto" w:fill="auto"/>
+          </w:tcPr>
+          <w:p>
+            <w:pPr>
+              <w:rPr>
+                <w:b/>
+                <w:lang w:val="en-US"/>
+              </w:rPr>
+            </w:pPr>
+            <w:r>
+              <w:rPr>
+                <w:b/>
+                <w:lang w:val="en-US"/>
+              </w:rPr>
+              <w:t>10.2</w:t>
+            </w:r>
+            <w:r>
+              <w:rPr>
+                <w:b/>
+                <w:lang w:val="en-US"/>
+              </w:rPr>
+              <w:t>00.2.0</w:t>
+            </w:r>
+            <w:r>
+              <w:rPr>
+                <w:b/>
+                <w:lang w:val="en-US"/>
+              </w:rPr>
+              <w:t>/24</w:t>
+            </w:r>
+          </w:p>
+        </w:tc>
+        <w:tc>
+          <w:tcPr>
+            <w:tcW w:w="3210" w:type="dxa"/>
+            <w:shd w:val="clear" w:color="auto" w:fill="auto"/>
+          </w:tcPr>
+          <w:p>
+            <w:pPr>
+              <w:rPr>
+                <w:b/>
+                <w:lang w:val="en-US"/>
+              </w:rPr>
+            </w:pPr>
+            <w:r>
+              <w:rPr>
+                <w:b/>
+                <w:lang w:val="en-US"/>
+              </w:rPr>
+              <w:t>Printers</w:t>
+            </w:r>
+          </w:p>
+        </w:tc>
+        <w:tc>
+          <w:tcPr>
+            <w:tcW w:w="3206" w:type="dxa"/>
+            <w:shd w:val="clear" w:color="auto" w:fill="auto"/>
+          </w:tcPr>
+          <w:p>
+            <w:pPr>
+              <w:rPr>
+                <w:b/>
+                <w:lang w:val="en-US"/>
+              </w:rPr>
+            </w:pPr>
+            <w:r>
+              <w:rPr>
+                <w:b/>
+                <w:lang w:val="en-US"/>
+              </w:rPr>
+              <w:t>101</w:t>
+            </w:r>
+          </w:p>
+        </w:tc>
+      </w:tr>
+      <w:tr>
+        <w:tc>
+          <w:tcPr>
+            <w:tcW w:w="3209" w:type="dxa"/>
+            <w:shd w:val="clear" w:color="auto" w:fill="auto"/>
+          </w:tcPr>
+          <w:p>
+            <w:pPr>
+              <w:rPr>
+                <w:lang w:val="en-US"/>
+              </w:rPr>
+            </w:pPr>
+            <w:r>
+              <w:rPr>
+                <w:lang w:val="en-US"/>
+              </w:rPr>
+              <w:t>10.2</w:t>
+            </w:r>
+            <w:r>
+              <w:rPr>
+                <w:lang w:val="en-US"/>
+              </w:rPr>
+              <w:t>00.2.1</w:t>
+            </w:r>
+          </w:p>
+        </w:tc>
+        <w:tc>
+          <w:tcPr>
+            <w:tcW w:w="3210" w:type="dxa"/>
+            <w:shd w:val="clear" w:color="auto" w:fill="auto"/>
+          </w:tcPr>
+          <w:p>
+            <w:pPr>
+              <w:rPr>
+                <w:lang w:val="en-US"/>
+              </w:rPr>
+            </w:pPr>
+            <w:r>
+              <w:rPr>
+                <w:lang w:val="en-US"/>
+              </w:rPr>
+              <w:t>Gateway</w:t>
+            </w:r>
+          </w:p>
+        </w:tc>
+        <w:tc>
+          <w:tcPr>
+            <w:tcW w:w="3206" w:type="dxa"/>
+            <w:shd w:val="clear" w:color="auto" w:fill="auto"/>
+          </w:tcPr>
+          <w:p/>
+        </w:tc>
+      </w:tr>
+      <w:tr>
+        <w:tc>
+          <w:tcPr>
+            <w:tcW w:w="3209" w:type="dxa"/>
+            <w:shd w:val="clear" w:color="auto" w:fill="auto"/>
+          </w:tcPr>
+          <w:p>
+            <w:pPr>
+              <w:rPr>
+                <w:lang w:val="en-US"/>
+              </w:rPr>
+            </w:pPr>
+            <w:r>
+              <w:rPr>
+                <w:lang w:val="en-US"/>
+              </w:rPr>
+              <w:t>10.200.2.2 – 10.2</w:t>
+            </w:r>
+            <w:r>
+              <w:rPr>
+                <w:lang w:val="en-US"/>
+              </w:rPr>
+              <w:t>00.2.254</w:t>
+            </w:r>
+          </w:p>
+        </w:tc>
+        <w:tc>
+          <w:tcPr>
+            <w:tcW w:w="3210" w:type="dxa"/>
+            <w:shd w:val="clear" w:color="auto" w:fill="auto"/>
+          </w:tcPr>
+          <w:p>
+            <w:pPr>
+              <w:rPr>
+                <w:lang w:val="en-US"/>
+              </w:rPr>
+            </w:pPr>
+            <w:r>
+              <w:rPr>
+                <w:lang w:val="en-US"/>
+              </w:rPr>
+              <w:t>Reserved</w:t>
+            </w:r>
+          </w:p>
+        </w:tc>
+        <w:tc>
+          <w:tcPr>
+            <w:tcW w:w="3206" w:type="dxa"/>
+            <w:shd w:val="clear" w:color="auto" w:fill="auto"/>
+          </w:tcPr>
+          <w:p/>
+        </w:tc>
+      </w:tr>
+      <w:tr>
+        <w:tc>
+          <w:tcPr>
+            <w:tcW w:w="3209" w:type="dxa"/>
+            <w:shd w:val="clear" w:color="auto" w:fill="auto"/>
+          </w:tcPr>
+          <w:p>
+            <w:pPr>
+              <w:rPr>
+                <w:b/>
+                <w:lang w:val="en-US"/>
+              </w:rPr>
+            </w:pPr>
+            <w:r>
+              <w:rPr>
+                <w:b/>
+                <w:lang w:val="en-US"/>
+              </w:rPr>
+              <w:t>10.2</w:t>
+            </w:r>
+            <w:r>
+              <w:rPr>
+                <w:b/>
+                <w:lang w:val="en-US"/>
+              </w:rPr>
+              <w:t>00.3</w:t>
+            </w:r>
+            <w:r>
+              <w:rPr>
+                <w:b/>
+                <w:lang w:val="en-US"/>
+              </w:rPr>
+              <w:t>.0</w:t>
+            </w:r>
+            <w:r>
+              <w:rPr>
+                <w:b/>
+                <w:lang w:val="en-US"/>
+              </w:rPr>
+              <w:t>/24</w:t>
+            </w:r>
+          </w:p>
+        </w:tc>
+        <w:tc>
+          <w:tcPr>
+            <w:tcW w:w="3210" w:type="dxa"/>
+            <w:shd w:val="clear" w:color="auto" w:fill="auto"/>
+          </w:tcPr>
+          <w:p>
+            <w:pPr>
+              <w:rPr>
+                <w:b/>
+                <w:lang w:val="en-US"/>
+              </w:rPr>
+            </w:pPr>
+            <w:r>
+              <w:rPr>
+                <w:b/>
+                <w:lang w:val="en-US"/>
+              </w:rPr>
+              <w:t>IT</w:t>
+            </w:r>
+          </w:p>
+        </w:tc>
+        <w:tc>
+          <w:tcPr>
+            <w:tcW w:w="3206" w:type="dxa"/>
+            <w:shd w:val="clear" w:color="auto" w:fill="auto"/>
+          </w:tcPr>
+          <w:p>
+            <w:pPr>
+              <w:rPr>
+                <w:b/>
+                <w:lang w:val="en-US"/>
+              </w:rPr>
+            </w:pPr>
+            <w:r>
+              <w:rPr>
+                <w:b/>
+                <w:lang w:val="en-US"/>
+              </w:rPr>
+              <w:t>102</w:t>
+            </w:r>
+          </w:p>
+        </w:tc>
+      </w:tr>
+      <w:tr>
+        <w:tc>
+          <w:tcPr>
+            <w:tcW w:w="3209" w:type="dxa"/>
+            <w:shd w:val="clear" w:color="auto" w:fill="auto"/>
+          </w:tcPr>
+          <w:p>
+            <w:pPr>
+              <w:rPr>
+                <w:lang w:val="en-US"/>
+              </w:rPr>
+            </w:pPr>
+            <w:r>
+              <w:rPr>
+                <w:lang w:val="en-US"/>
+              </w:rPr>
+              <w:t>10.2</w:t>
+            </w:r>
+            <w:r>
+              <w:rPr>
+                <w:lang w:val="en-US"/>
+              </w:rPr>
+              <w:t>00.3.1</w:t>
+            </w:r>
+          </w:p>
+        </w:tc>
+        <w:tc>
+          <w:tcPr>
+            <w:tcW w:w="3210" w:type="dxa"/>
+            <w:shd w:val="clear" w:color="auto" w:fill="auto"/>
+          </w:tcPr>
+          <w:p>
+            <w:pPr>
+              <w:rPr>
+                <w:lang w:val="en-US"/>
+              </w:rPr>
+            </w:pPr>
+            <w:r>
+              <w:rPr>
+                <w:lang w:val="en-US"/>
+              </w:rPr>
+              <w:t>Gateway</w:t>
+            </w:r>
+          </w:p>
+        </w:tc>
+        <w:tc>
+          <w:tcPr>
+            <w:tcW w:w="3206" w:type="dxa"/>
+            <w:shd w:val="clear" w:color="auto" w:fill="auto"/>
+          </w:tcPr>
+          <w:p/>
+        </w:tc>
+      </w:tr>
+      <w:tr>
+        <w:tc>
+          <w:tcPr>
+            <w:tcW w:w="3209" w:type="dxa"/>
+            <w:shd w:val="clear" w:color="auto" w:fill="auto"/>
+          </w:tcPr>
+          <w:p>
+            <w:pPr>
+              <w:rPr>
+                <w:lang w:val="en-US"/>
+              </w:rPr>
+            </w:pPr>
+            <w:r>
+              <w:rPr>
+                <w:lang w:val="en-US"/>
+              </w:rPr>
+              <w:t>10.200.3.2 – 10.2</w:t>
+            </w:r>
+            <w:r>
+              <w:rPr>
+                <w:lang w:val="en-US"/>
+              </w:rPr>
+              <w:t>00.3.254</w:t>
+            </w:r>
+          </w:p>
+        </w:tc>
+        <w:tc>
+          <w:tcPr>
+            <w:tcW w:w="3210" w:type="dxa"/>
+            <w:shd w:val="clear" w:color="auto" w:fill="auto"/>
+          </w:tcPr>
+          <w:p>
+            <w:pPr>
+              <w:rPr>
+                <w:lang w:val="en-US"/>
+              </w:rPr>
+            </w:pPr>
+            <w:r>
+              <w:rPr>
+                <w:lang w:val="en-US"/>
+              </w:rPr>
+              <w:t>Reserved</w:t>
+            </w:r>
+          </w:p>
+        </w:tc>
+        <w:tc>
+          <w:tcPr>
+            <w:tcW w:w="3206" w:type="dxa"/>
+            <w:shd w:val="clear" w:color="auto" w:fill="auto"/>
+          </w:tcPr>
+          <w:p/>
+        </w:tc>
+      </w:tr>
+      <w:tr>
+        <w:tc>
+          <w:tcPr>
+            <w:tcW w:w="3209" w:type="dxa"/>
+            <w:shd w:val="clear" w:color="auto" w:fill="auto"/>
+          </w:tcPr>
+          <w:p>
+            <w:pPr>
+              <w:rPr>
+                <w:b/>
+                <w:lang w:val="en-US"/>
+              </w:rPr>
+            </w:pPr>
+            <w:r>
+              <w:rPr>
+                <w:b/>
+                <w:lang w:val="en-US"/>
+              </w:rPr>
+              <w:t>10.2</w:t>
+            </w:r>
+            <w:r>
+              <w:rPr>
+                <w:b/>
+                <w:lang w:val="en-US"/>
+              </w:rPr>
+              <w:t>00.4</w:t>
+            </w:r>
+            <w:r>
+              <w:rPr>
+                <w:b/>
+                <w:lang w:val="en-US"/>
+              </w:rPr>
+              <w:t>.0</w:t>
+            </w:r>
+            <w:r>
+              <w:rPr>
+                <w:b/>
+                <w:lang w:val="en-US"/>
+              </w:rPr>
+              <w:t>/24</w:t>
+            </w:r>
+          </w:p>
+        </w:tc>
+        <w:tc>
+          <w:tcPr>
+            <w:tcW w:w="3210" w:type="dxa"/>
+            <w:shd w:val="clear" w:color="auto" w:fill="auto"/>
+          </w:tcPr>
+          <w:p>
+            <w:pPr>
+              <w:rPr>
+                <w:b/>
+                <w:lang w:val="en-US"/>
+              </w:rPr>
+            </w:pPr>
+            <w:r>
+              <w:rPr>
+                <w:b/>
+                <w:lang w:val="en-US"/>
+              </w:rPr>
+              <w:t>Users</w:t>
+            </w:r>
+          </w:p>
+        </w:tc>
+        <w:tc>
+          <w:tcPr>
+            <w:tcW w:w="3206" w:type="dxa"/>
+            <w:shd w:val="clear" w:color="auto" w:fill="auto"/>
+          </w:tcPr>
+          <w:p>
+            <w:pPr>
+              <w:rPr>
+                <w:b/>
+                <w:lang w:val="en-US"/>
+              </w:rPr>
+            </w:pPr>
+            <w:r>
+              <w:rPr>
+                <w:b/>
+                <w:lang w:val="en-US"/>
+              </w:rPr>
+              <w:t>103</w:t>
+            </w:r>
+          </w:p>
+        </w:tc>
+      </w:tr>
+      <w:tr>
+        <w:tc>
+          <w:tcPr>
+            <w:tcW w:w="3209" w:type="dxa"/>
+            <w:shd w:val="clear" w:color="auto" w:fill="auto"/>
+          </w:tcPr>
+          <w:p>
+            <w:pPr>
+              <w:rPr>
+                <w:lang w:val="en-US"/>
+              </w:rPr>
+            </w:pPr>
+            <w:r>
+              <w:rPr>
+                <w:lang w:val="en-US"/>
+              </w:rPr>
+              <w:t>10.2</w:t>
+            </w:r>
+            <w:r>
+              <w:rPr>
+                <w:lang w:val="en-US"/>
+              </w:rPr>
+              <w:t>00.4.1</w:t>
+            </w:r>
+          </w:p>
+        </w:tc>
+        <w:tc>
+          <w:tcPr>
+            <w:tcW w:w="3210" w:type="dxa"/>
+            <w:shd w:val="clear" w:color="auto" w:fill="auto"/>
+          </w:tcPr>
+          <w:p>
+            <w:pPr>
+              <w:rPr>
+                <w:lang w:val="en-US"/>
+              </w:rPr>
+            </w:pPr>
+            <w:r>
+              <w:rPr>
+                <w:lang w:val="en-US"/>
+              </w:rPr>
+              <w:t>Gateway</w:t>
+            </w:r>
+          </w:p>
+        </w:tc>
+        <w:tc>
+          <w:tcPr>
+            <w:tcW w:w="3206" w:type="dxa"/>
+            <w:shd w:val="clear" w:color="auto" w:fill="auto"/>
+          </w:tcPr>
+          <w:p/>
+        </w:tc>
+      </w:tr>
+      <w:tr>
+        <w:tc>
+          <w:tcPr>
+            <w:tcW w:w="3209" w:type="dxa"/>
+            <w:shd w:val="clear" w:color="auto" w:fill="auto"/>
+          </w:tcPr>
+          <w:p>
+            <w:pPr>
+              <w:rPr>
+                <w:lang w:val="en-US"/>
+              </w:rPr>
+            </w:pPr>
+            <w:r>
+              <w:rPr>
+                <w:lang w:val="en-US"/>
+              </w:rPr>
+              <w:t>10.200.4.2 – 10.2</w:t>
+            </w:r>
+            <w:r>
+              <w:rPr>
+                <w:lang w:val="en-US"/>
+              </w:rPr>
+              <w:t>00.5</w:t>
+            </w:r>
+            <w:r>
+              <w:rPr>
+                <w:lang w:val="en-US"/>
+              </w:rPr>
+              <w:t>.254</w:t>
+            </w:r>
+          </w:p>
+        </w:tc>
+        <w:tc>
+          <w:tcPr>
+            <w:tcW w:w="3210" w:type="dxa"/>
+            <w:shd w:val="clear" w:color="auto" w:fill="auto"/>
+          </w:tcPr>
+          <w:p>
+            <w:pPr>
+              <w:rPr>
+                <w:lang w:val="en-US"/>
+              </w:rPr>
+            </w:pPr>
+            <w:r>
+              <w:rPr>
+                <w:lang w:val="en-US"/>
+              </w:rPr>
+              <w:t>Reserved</w:t>
+            </w:r>
+          </w:p>
+        </w:tc>
+        <w:tc>
+          <w:tcPr>
+            <w:tcW w:w="3206" w:type="dxa"/>
+            <w:shd w:val="clear" w:color="auto" w:fill="auto"/>
           </w:tcPr>
           <w:p/>
         </w:tc>
       </w:tr>
     </w:tbl>
     <w:p/>
-    <w:p>
-      <w:r>
-        <w:br w:type="page"/>
-      </w:r>
-    </w:p>
+    <w:p/>
+    <w:p/>
+    <w:p/>
+    <w:p/>
+    <w:p/>
+    <w:p/>
+    <w:p/>
+    <w:p/>
+    <w:p/>
+    <w:p/>
+    <w:p/>
+    <w:p/>
+    <w:p/>
+    <w:p/>
+    <w:p/>
+    <w:p/>
+    <w:p/>
+    <w:p/>
+    <w:p/>
+    <w:p/>
+    <w:p/>
+    <w:p/>
+    <w:p/>
     <w:tbl>
       <w:tblPr>
         <w:tblStyle w:val="TableGrid"/>
@@ -2014,7 +3443,6 @@
                 <w:b/>
                 <w:lang w:val="en-US"/>
               </w:rPr>
-              <w:lastRenderedPageBreak/>
               <w:t>Connection</w:t>
             </w:r>
           </w:p>
@@ -5585,6 +7013,397 @@
     </w:tbl>
     <w:p/>
     <w:p/>
+    <w:tbl>
+      <w:tblPr>
+        <w:tblStyle w:val="TableGrid"/>
+        <w:tblW w:w="9791" w:type="dxa"/>
+        <w:tblLook w:val="04A0" w:firstRow="1" w:lastRow="0" w:firstColumn="1" w:lastColumn="0" w:noHBand="0" w:noVBand="1"/>
+      </w:tblPr>
+      <w:tblGrid>
+        <w:gridCol w:w="1925"/>
+        <w:gridCol w:w="1926"/>
+        <w:gridCol w:w="2084"/>
+        <w:gridCol w:w="1926"/>
+        <w:gridCol w:w="1930"/>
+      </w:tblGrid>
+      <w:tr>
+        <w:tc>
+          <w:tcPr>
+            <w:tcW w:w="9791" w:type="dxa"/>
+            <w:gridSpan w:val="5"/>
+          </w:tcPr>
+          <w:p>
+            <w:pPr>
+              <w:rPr>
+                <w:b/>
+                <w:lang w:val="en-US"/>
+              </w:rPr>
+            </w:pPr>
+            <w:r>
+              <w:rPr>
+                <w:b/>
+                <w:lang w:val="en-US"/>
+              </w:rPr>
+              <w:lastRenderedPageBreak/>
+              <w:t>Connection</w:t>
+            </w:r>
+          </w:p>
+        </w:tc>
+      </w:tr>
+      <w:tr>
+        <w:tc>
+          <w:tcPr>
+            <w:tcW w:w="1925" w:type="dxa"/>
+            <w:vMerge w:val="restart"/>
+            <w:vAlign w:val="center"/>
+          </w:tcPr>
+          <w:p>
+            <w:pPr>
+              <w:jc w:val="center"/>
+              <w:rPr>
+                <w:b/>
+                <w:lang w:val="en-US"/>
+              </w:rPr>
+            </w:pPr>
+            <w:r>
+              <w:rPr>
+                <w:b/>
+                <w:lang w:val="en-US"/>
+              </w:rPr>
+              <w:t>Device name</w:t>
+            </w:r>
+          </w:p>
+        </w:tc>
+        <w:tc>
+          <w:tcPr>
+            <w:tcW w:w="1926" w:type="dxa"/>
+            <w:vMerge w:val="restart"/>
+            <w:vAlign w:val="center"/>
+          </w:tcPr>
+          <w:p>
+            <w:pPr>
+              <w:jc w:val="center"/>
+              <w:rPr>
+                <w:b/>
+                <w:lang w:val="en-US"/>
+              </w:rPr>
+            </w:pPr>
+            <w:r>
+              <w:rPr>
+                <w:b/>
+                <w:lang w:val="en-US"/>
+              </w:rPr>
+              <w:t>Port</w:t>
+            </w:r>
+          </w:p>
+        </w:tc>
+        <w:tc>
+          <w:tcPr>
+            <w:tcW w:w="2084" w:type="dxa"/>
+            <w:vMerge w:val="restart"/>
+            <w:vAlign w:val="center"/>
+          </w:tcPr>
+          <w:p>
+            <w:pPr>
+              <w:jc w:val="center"/>
+              <w:rPr>
+                <w:b/>
+                <w:lang w:val="en-US"/>
+              </w:rPr>
+            </w:pPr>
+            <w:r>
+              <w:rPr>
+                <w:b/>
+                <w:lang w:val="en-US"/>
+              </w:rPr>
+              <w:t>Connected to</w:t>
+            </w:r>
+          </w:p>
+        </w:tc>
+        <w:tc>
+          <w:tcPr>
+            <w:tcW w:w="3856" w:type="dxa"/>
+            <w:gridSpan w:val="2"/>
+          </w:tcPr>
+          <w:p>
+            <w:pPr>
+              <w:rPr>
+                <w:b/>
+                <w:lang w:val="en-US"/>
+              </w:rPr>
+            </w:pPr>
+            <w:r>
+              <w:rPr>
+                <w:b/>
+                <w:lang w:val="en-US"/>
+              </w:rPr>
+              <w:t>VLAN</w:t>
+            </w:r>
+          </w:p>
+        </w:tc>
+      </w:tr>
+      <w:tr>
+        <w:tc>
+          <w:tcPr>
+            <w:tcW w:w="1925" w:type="dxa"/>
+            <w:vMerge/>
+          </w:tcPr>
+          <w:p>
+            <w:pPr>
+              <w:rPr>
+                <w:b/>
+              </w:rPr>
+            </w:pPr>
+          </w:p>
+        </w:tc>
+        <w:tc>
+          <w:tcPr>
+            <w:tcW w:w="1926" w:type="dxa"/>
+            <w:vMerge/>
+          </w:tcPr>
+          <w:p>
+            <w:pPr>
+              <w:rPr>
+                <w:b/>
+              </w:rPr>
+            </w:pPr>
+          </w:p>
+        </w:tc>
+        <w:tc>
+          <w:tcPr>
+            <w:tcW w:w="2084" w:type="dxa"/>
+            <w:vMerge/>
+          </w:tcPr>
+          <w:p>
+            <w:pPr>
+              <w:rPr>
+                <w:b/>
+              </w:rPr>
+            </w:pPr>
+          </w:p>
+        </w:tc>
+        <w:tc>
+          <w:tcPr>
+            <w:tcW w:w="1926" w:type="dxa"/>
+          </w:tcPr>
+          <w:p>
+            <w:pPr>
+              <w:rPr>
+                <w:b/>
+                <w:lang w:val="en-US"/>
+              </w:rPr>
+            </w:pPr>
+            <w:r>
+              <w:rPr>
+                <w:b/>
+                <w:lang w:val="en-US"/>
+              </w:rPr>
+              <w:t>Access</w:t>
+            </w:r>
+          </w:p>
+        </w:tc>
+        <w:tc>
+          <w:tcPr>
+            <w:tcW w:w="1930" w:type="dxa"/>
+          </w:tcPr>
+          <w:p>
+            <w:pPr>
+              <w:rPr>
+                <w:b/>
+                <w:lang w:val="en-US"/>
+              </w:rPr>
+            </w:pPr>
+            <w:r>
+              <w:rPr>
+                <w:b/>
+                <w:lang w:val="en-US"/>
+              </w:rPr>
+              <w:t>Trunk</w:t>
+            </w:r>
+          </w:p>
+        </w:tc>
+      </w:tr>
+      <w:tr>
+        <w:tc>
+          <w:tcPr>
+            <w:tcW w:w="1925" w:type="dxa"/>
+            <w:shd w:val="clear" w:color="auto" w:fill="92D050"/>
+          </w:tcPr>
+          <w:p>
+            <w:pPr>
+              <w:rPr>
+                <w:b/>
+                <w:lang w:val="en-US"/>
+              </w:rPr>
+            </w:pPr>
+            <w:r>
+              <w:rPr>
+                <w:b/>
+                <w:lang w:val="en-US"/>
+              </w:rPr>
+              <w:t>PROVIDER</w:t>
+            </w:r>
+          </w:p>
+        </w:tc>
+        <w:tc>
+          <w:tcPr>
+            <w:tcW w:w="1926" w:type="dxa"/>
+            <w:shd w:val="clear" w:color="auto" w:fill="92D050"/>
+          </w:tcPr>
+          <w:p>
+            <w:pPr>
+              <w:rPr>
+                <w:lang w:val="en-US"/>
+              </w:rPr>
+            </w:pPr>
+            <w:r>
+              <w:rPr>
+                <w:lang w:val="en-US"/>
+              </w:rPr>
+              <w:t>GE0/1</w:t>
+            </w:r>
+          </w:p>
+        </w:tc>
+        <w:tc>
+          <w:tcPr>
+            <w:tcW w:w="2084" w:type="dxa"/>
+            <w:shd w:val="clear" w:color="auto" w:fill="92D050"/>
+          </w:tcPr>
+          <w:p>
+            <w:pPr>
+              <w:rPr>
+                <w:lang w:val="en-US"/>
+              </w:rPr>
+            </w:pPr>
+            <w:r>
+              <w:rPr>
+                <w:lang w:val="en-US"/>
+              </w:rPr>
+              <w:t>UA-KYI-GW01</w:t>
+            </w:r>
+          </w:p>
+        </w:tc>
+        <w:tc>
+          <w:tcPr>
+            <w:tcW w:w="1926" w:type="dxa"/>
+            <w:shd w:val="clear" w:color="auto" w:fill="92D050"/>
+          </w:tcPr>
+          <w:p>
+            <w:pPr>
+              <w:rPr>
+                <w:lang w:val="en-US"/>
+              </w:rPr>
+            </w:pPr>
+            <w:r>
+              <w:rPr>
+                <w:lang w:val="en-US"/>
+              </w:rPr>
+              <w:t>4</w:t>
+            </w:r>
+          </w:p>
+        </w:tc>
+        <w:tc>
+          <w:tcPr>
+            <w:tcW w:w="1930" w:type="dxa"/>
+            <w:shd w:val="clear" w:color="auto" w:fill="92D050"/>
+          </w:tcPr>
+          <w:p/>
+        </w:tc>
+      </w:tr>
+      <w:tr>
+        <w:tc>
+          <w:tcPr>
+            <w:tcW w:w="1925" w:type="dxa"/>
+          </w:tcPr>
+          <w:p/>
+        </w:tc>
+        <w:tc>
+          <w:tcPr>
+            <w:tcW w:w="1926" w:type="dxa"/>
+            <w:shd w:val="clear" w:color="auto" w:fill="92D050"/>
+          </w:tcPr>
+          <w:p>
+            <w:pPr>
+              <w:rPr>
+                <w:lang w:val="en-US"/>
+              </w:rPr>
+            </w:pPr>
+            <w:r>
+              <w:rPr>
+                <w:lang w:val="en-US"/>
+              </w:rPr>
+              <w:t>GE0/2</w:t>
+            </w:r>
+            <w:r>
+              <w:rPr>
+                <w:lang w:val="en-US"/>
+              </w:rPr>
+              <w:t xml:space="preserve"> </w:t>
+            </w:r>
+          </w:p>
+        </w:tc>
+        <w:tc>
+          <w:tcPr>
+            <w:tcW w:w="2084" w:type="dxa"/>
+            <w:shd w:val="clear" w:color="auto" w:fill="92D050"/>
+          </w:tcPr>
+          <w:p>
+            <w:pPr>
+              <w:rPr>
+                <w:lang w:val="en-US"/>
+              </w:rPr>
+            </w:pPr>
+            <w:r>
+              <w:rPr>
+                <w:lang w:val="en-US"/>
+              </w:rPr>
+              <w:t>UA-ODS-GW01</w:t>
+            </w:r>
+          </w:p>
+        </w:tc>
+        <w:tc>
+          <w:tcPr>
+            <w:tcW w:w="1926" w:type="dxa"/>
+            <w:shd w:val="clear" w:color="auto" w:fill="92D050"/>
+          </w:tcPr>
+          <w:p>
+            <w:pPr>
+              <w:rPr>
+                <w:lang w:val="en-US"/>
+              </w:rPr>
+            </w:pPr>
+            <w:r>
+              <w:rPr>
+                <w:lang w:val="en-US"/>
+              </w:rPr>
+              <w:t>4</w:t>
+            </w:r>
+          </w:p>
+        </w:tc>
+        <w:tc>
+          <w:tcPr>
+            <w:tcW w:w="1930" w:type="dxa"/>
+            <w:shd w:val="clear" w:color="auto" w:fill="92D050"/>
+          </w:tcPr>
+          <w:p>
+            <w:pPr>
+              <w:rPr>
+                <w:lang w:val="en-US"/>
+              </w:rPr>
+            </w:pPr>
+          </w:p>
+        </w:tc>
+      </w:tr>
+    </w:tbl>
+    <w:p>
+      <w:pPr>
+        <w:rPr>
+          <w:lang w:val="en-US"/>
+        </w:rPr>
+      </w:pPr>
+      <w:bookmarkStart w:id="0" w:name="_GoBack"/>
+      <w:bookmarkEnd w:id="0"/>
+    </w:p>
     <w:sectPr>
       <w:pgSz w:w="11906" w:h="16838"/>
       <w:pgMar w:top="850" w:right="850" w:bottom="850" w:left="1417" w:header="708" w:footer="708" w:gutter="0"/>

</xml_diff>

<commit_message>
continue working with lab
</commit_message>
<xml_diff>
--- a/NETWORK/LAB_Cisco.docx
+++ b/NETWORK/LAB_Cisco.docx
@@ -702,8 +702,45 @@
           </w:p>
         </w:tc>
       </w:tr>
+      <w:tr>
+        <w:tc>
+          <w:tcPr>
+            <w:tcW w:w="4814" w:type="dxa"/>
+          </w:tcPr>
+          <w:p>
+            <w:pPr>
+              <w:rPr>
+                <w:lang w:val="en-US"/>
+              </w:rPr>
+            </w:pPr>
+            <w:r>
+              <w:rPr>
+                <w:lang w:val="en-US"/>
+              </w:rPr>
+              <w:t>10.255.255.0 – 10.255.255.8</w:t>
+            </w:r>
+          </w:p>
+        </w:tc>
+        <w:tc>
+          <w:tcPr>
+            <w:tcW w:w="4815" w:type="dxa"/>
+          </w:tcPr>
+          <w:p>
+            <w:pPr>
+              <w:rPr>
+                <w:lang w:val="en-US"/>
+              </w:rPr>
+            </w:pPr>
+            <w:r>
+              <w:rPr>
+                <w:lang w:val="en-US"/>
+              </w:rPr>
+              <w:t>OFFICE1 – OFFICE2</w:t>
+            </w:r>
+          </w:p>
+        </w:tc>
+      </w:tr>
     </w:tbl>
-    <w:p/>
     <w:p/>
     <w:p>
       <w:pPr>
@@ -2383,6 +2420,7 @@
                 <w:b/>
                 <w:lang w:val="en-US"/>
               </w:rPr>
+              <w:lastRenderedPageBreak/>
               <w:t>IP-plan</w:t>
             </w:r>
             <w:r>
@@ -2390,14 +2428,7 @@
                 <w:b/>
                 <w:lang w:val="en-US"/>
               </w:rPr>
-              <w:t xml:space="preserve"> (ODS</w:t>
-            </w:r>
-            <w:r>
-              <w:rPr>
-                <w:b/>
-                <w:lang w:val="en-US"/>
-              </w:rPr>
-              <w:t>)</w:t>
+              <w:t xml:space="preserve"> (ODS)</w:t>
             </w:r>
             <w:r>
               <w:rPr>
@@ -2775,13 +2806,7 @@
               <w:rPr>
                 <w:lang w:val="en-US"/>
               </w:rPr>
-              <w:t>10.200.1.0 - 10.2</w:t>
-            </w:r>
-            <w:r>
-              <w:rPr>
-                <w:lang w:val="en-US"/>
-              </w:rPr>
-              <w:t>00.1.254</w:t>
+              <w:t>10.200.1.0 - 10.200.1.254</w:t>
             </w:r>
           </w:p>
         </w:tc>
@@ -2907,13 +2932,7 @@
               <w:rPr>
                 <w:lang w:val="en-US"/>
               </w:rPr>
-              <w:t>10.2</w:t>
-            </w:r>
-            <w:r>
-              <w:rPr>
-                <w:lang w:val="en-US"/>
-              </w:rPr>
-              <w:t>00.2.1</w:t>
+              <w:t>10.200.2.1</w:t>
             </w:r>
           </w:p>
         </w:tc>
@@ -2960,13 +2979,7 @@
               <w:rPr>
                 <w:lang w:val="en-US"/>
               </w:rPr>
-              <w:t>10.200.2.2 – 10.2</w:t>
-            </w:r>
-            <w:r>
-              <w:rPr>
-                <w:lang w:val="en-US"/>
-              </w:rPr>
-              <w:t>00.2.254</w:t>
+              <w:t>10.200.2.2 – 10.200.2.254</w:t>
             </w:r>
           </w:p>
         </w:tc>
@@ -3015,14 +3028,7 @@
                 <w:b/>
                 <w:lang w:val="en-US"/>
               </w:rPr>
-              <w:t>10.2</w:t>
-            </w:r>
-            <w:r>
-              <w:rPr>
-                <w:b/>
-                <w:lang w:val="en-US"/>
-              </w:rPr>
-              <w:t>00.3</w:t>
+              <w:t>10.200.3</w:t>
             </w:r>
             <w:r>
               <w:rPr>
@@ -3099,13 +3105,7 @@
               <w:rPr>
                 <w:lang w:val="en-US"/>
               </w:rPr>
-              <w:t>10.2</w:t>
-            </w:r>
-            <w:r>
-              <w:rPr>
-                <w:lang w:val="en-US"/>
-              </w:rPr>
-              <w:t>00.3.1</w:t>
+              <w:t>10.200.3.1</w:t>
             </w:r>
           </w:p>
         </w:tc>
@@ -3152,13 +3152,7 @@
               <w:rPr>
                 <w:lang w:val="en-US"/>
               </w:rPr>
-              <w:t>10.200.3.2 – 10.2</w:t>
-            </w:r>
-            <w:r>
-              <w:rPr>
-                <w:lang w:val="en-US"/>
-              </w:rPr>
-              <w:t>00.3.254</w:t>
+              <w:t>10.200.3.2 – 10.200.3.254</w:t>
             </w:r>
           </w:p>
         </w:tc>
@@ -3207,14 +3201,7 @@
                 <w:b/>
                 <w:lang w:val="en-US"/>
               </w:rPr>
-              <w:t>10.2</w:t>
-            </w:r>
-            <w:r>
-              <w:rPr>
-                <w:b/>
-                <w:lang w:val="en-US"/>
-              </w:rPr>
-              <w:t>00.4</w:t>
+              <w:t>10.200.4</w:t>
             </w:r>
             <w:r>
               <w:rPr>
@@ -3291,13 +3278,7 @@
               <w:rPr>
                 <w:lang w:val="en-US"/>
               </w:rPr>
-              <w:t>10.2</w:t>
-            </w:r>
-            <w:r>
-              <w:rPr>
-                <w:lang w:val="en-US"/>
-              </w:rPr>
-              <w:t>00.4.1</w:t>
+              <w:t>10.200.4.1</w:t>
             </w:r>
           </w:p>
         </w:tc>
@@ -3389,6 +3370,292 @@
       </w:tr>
     </w:tbl>
     <w:p/>
+    <w:tbl>
+      <w:tblPr>
+        <w:tblStyle w:val="TableGrid"/>
+        <w:tblW w:w="0" w:type="auto"/>
+        <w:tblLook w:val="04A0" w:firstRow="1" w:lastRow="0" w:firstColumn="1" w:lastColumn="0" w:noHBand="0" w:noVBand="1"/>
+      </w:tblPr>
+      <w:tblGrid>
+        <w:gridCol w:w="3209"/>
+        <w:gridCol w:w="3210"/>
+        <w:gridCol w:w="3206"/>
+      </w:tblGrid>
+      <w:tr>
+        <w:tc>
+          <w:tcPr>
+            <w:tcW w:w="9625" w:type="dxa"/>
+            <w:gridSpan w:val="3"/>
+          </w:tcPr>
+          <w:p>
+            <w:pPr>
+              <w:rPr>
+                <w:b/>
+                <w:lang w:val="en-US"/>
+              </w:rPr>
+            </w:pPr>
+            <w:r>
+              <w:rPr>
+                <w:b/>
+                <w:lang w:val="en-US"/>
+              </w:rPr>
+              <w:t>IP-plan</w:t>
+            </w:r>
+            <w:r>
+              <w:rPr>
+                <w:b/>
+                <w:lang w:val="en-US"/>
+              </w:rPr>
+              <w:t xml:space="preserve"> (OFFICE1-OFFICE2</w:t>
+            </w:r>
+            <w:r>
+              <w:rPr>
+                <w:b/>
+                <w:lang w:val="en-US"/>
+              </w:rPr>
+              <w:t>)</w:t>
+            </w:r>
+            <w:r>
+              <w:rPr>
+                <w:b/>
+                <w:lang w:val="en-US"/>
+              </w:rPr>
+              <w:t xml:space="preserve"> 10.255.255.0 – 10.255</w:t>
+            </w:r>
+            <w:r>
+              <w:rPr>
+                <w:b/>
+                <w:lang w:val="en-US"/>
+              </w:rPr>
+              <w:t>.</w:t>
+            </w:r>
+            <w:r>
+              <w:rPr>
+                <w:b/>
+                <w:lang w:val="en-US"/>
+              </w:rPr>
+              <w:t>2</w:t>
+            </w:r>
+            <w:r>
+              <w:rPr>
+                <w:b/>
+                <w:lang w:val="en-US"/>
+              </w:rPr>
+              <w:t>5</w:t>
+            </w:r>
+            <w:r>
+              <w:rPr>
+                <w:b/>
+                <w:lang w:val="en-US"/>
+              </w:rPr>
+              <w:t>5.8 (10.255.255.0/29) 8 hosts</w:t>
+            </w:r>
+          </w:p>
+        </w:tc>
+      </w:tr>
+      <w:tr>
+        <w:tc>
+          <w:tcPr>
+            <w:tcW w:w="3209" w:type="dxa"/>
+          </w:tcPr>
+          <w:p>
+            <w:pPr>
+              <w:rPr>
+                <w:b/>
+                <w:lang w:val="en-US"/>
+              </w:rPr>
+            </w:pPr>
+            <w:r>
+              <w:rPr>
+                <w:b/>
+                <w:lang w:val="en-US"/>
+              </w:rPr>
+              <w:t>IP-address</w:t>
+            </w:r>
+          </w:p>
+        </w:tc>
+        <w:tc>
+          <w:tcPr>
+            <w:tcW w:w="3210" w:type="dxa"/>
+          </w:tcPr>
+          <w:p>
+            <w:pPr>
+              <w:rPr>
+                <w:b/>
+                <w:lang w:val="en-US"/>
+              </w:rPr>
+            </w:pPr>
+            <w:r>
+              <w:rPr>
+                <w:b/>
+                <w:lang w:val="en-US"/>
+              </w:rPr>
+              <w:t>Comments</w:t>
+            </w:r>
+          </w:p>
+        </w:tc>
+        <w:tc>
+          <w:tcPr>
+            <w:tcW w:w="3206" w:type="dxa"/>
+          </w:tcPr>
+          <w:p>
+            <w:pPr>
+              <w:rPr>
+                <w:b/>
+                <w:lang w:val="en-US"/>
+              </w:rPr>
+            </w:pPr>
+            <w:r>
+              <w:rPr>
+                <w:b/>
+                <w:lang w:val="en-US"/>
+              </w:rPr>
+              <w:t>VLAN</w:t>
+            </w:r>
+          </w:p>
+        </w:tc>
+      </w:tr>
+      <w:tr>
+        <w:tc>
+          <w:tcPr>
+            <w:tcW w:w="3209" w:type="dxa"/>
+          </w:tcPr>
+          <w:p>
+            <w:pPr>
+              <w:rPr>
+                <w:b/>
+                <w:lang w:val="en-US"/>
+              </w:rPr>
+            </w:pPr>
+            <w:r>
+              <w:rPr>
+                <w:lang w:val="en-US"/>
+              </w:rPr>
+              <w:t>10.255.255</w:t>
+            </w:r>
+            <w:r>
+              <w:rPr>
+                <w:lang w:val="en-US"/>
+              </w:rPr>
+              <w:t>.0</w:t>
+            </w:r>
+          </w:p>
+        </w:tc>
+        <w:tc>
+          <w:tcPr>
+            <w:tcW w:w="3210" w:type="dxa"/>
+          </w:tcPr>
+          <w:p>
+            <w:pPr>
+              <w:rPr>
+                <w:b/>
+                <w:lang w:val="en-US"/>
+              </w:rPr>
+            </w:pPr>
+          </w:p>
+        </w:tc>
+        <w:tc>
+          <w:tcPr>
+            <w:tcW w:w="3206" w:type="dxa"/>
+          </w:tcPr>
+          <w:p>
+            <w:pPr>
+              <w:rPr>
+                <w:b/>
+                <w:lang w:val="en-US"/>
+              </w:rPr>
+            </w:pPr>
+          </w:p>
+        </w:tc>
+      </w:tr>
+      <w:tr>
+        <w:tc>
+          <w:tcPr>
+            <w:tcW w:w="3209" w:type="dxa"/>
+          </w:tcPr>
+          <w:p>
+            <w:pPr>
+              <w:rPr>
+                <w:lang w:val="en-US"/>
+              </w:rPr>
+            </w:pPr>
+            <w:r>
+              <w:rPr>
+                <w:lang w:val="en-US"/>
+              </w:rPr>
+              <w:t>10.255.255</w:t>
+            </w:r>
+            <w:r>
+              <w:rPr>
+                <w:lang w:val="en-US"/>
+              </w:rPr>
+              <w:t>.1</w:t>
+            </w:r>
+          </w:p>
+        </w:tc>
+        <w:tc>
+          <w:tcPr>
+            <w:tcW w:w="3210" w:type="dxa"/>
+          </w:tcPr>
+          <w:p>
+            <w:pPr>
+              <w:rPr>
+                <w:lang w:val="en-US"/>
+              </w:rPr>
+            </w:pPr>
+            <w:r>
+              <w:rPr>
+                <w:lang w:val="en-US"/>
+              </w:rPr>
+              <w:t>Gateway</w:t>
+            </w:r>
+          </w:p>
+        </w:tc>
+        <w:tc>
+          <w:tcPr>
+            <w:tcW w:w="3206" w:type="dxa"/>
+          </w:tcPr>
+          <w:p>
+            <w:pPr>
+              <w:rPr>
+                <w:b/>
+                <w:lang w:val="en-US"/>
+              </w:rPr>
+            </w:pPr>
+          </w:p>
+        </w:tc>
+      </w:tr>
+    </w:tbl>
+    <w:p/>
+    <w:p>
+      <w:pPr>
+        <w:rPr>
+          <w:lang w:val="en-US"/>
+        </w:rPr>
+      </w:pPr>
+      <w:proofErr w:type="spellStart"/>
+      <w:r>
+        <w:rPr>
+          <w:lang w:val="en-US"/>
+        </w:rPr>
+        <w:t>ip</w:t>
+      </w:r>
+      <w:proofErr w:type="spellEnd"/>
+      <w:r>
+        <w:rPr>
+          <w:lang w:val="en-US"/>
+        </w:rPr>
+        <w:t xml:space="preserve"> route 10.100.0.0 255.255.248.0 10.255.255.1</w:t>
+      </w:r>
+      <w:bookmarkStart w:id="0" w:name="_GoBack"/>
+      <w:bookmarkEnd w:id="0"/>
+      <w:r>
+        <w:rPr>
+          <w:lang w:val="en-US"/>
+        </w:rPr>
+        <w:t xml:space="preserve"> </w:t>
+      </w:r>
+    </w:p>
     <w:p/>
     <w:p/>
     <w:p/>
@@ -7044,7 +7311,6 @@
                 <w:b/>
                 <w:lang w:val="en-US"/>
               </w:rPr>
-              <w:lastRenderedPageBreak/>
               <w:t>Connection</w:t>
             </w:r>
           </w:p>
@@ -7332,13 +7598,7 @@
               <w:rPr>
                 <w:lang w:val="en-US"/>
               </w:rPr>
-              <w:t>GE0/2</w:t>
-            </w:r>
-            <w:r>
-              <w:rPr>
-                <w:lang w:val="en-US"/>
-              </w:rPr>
-              <w:t xml:space="preserve"> </w:t>
+              <w:t xml:space="preserve">GE0/2 </w:t>
             </w:r>
           </w:p>
         </w:tc>
@@ -7401,8 +7661,6 @@
           <w:lang w:val="en-US"/>
         </w:rPr>
       </w:pPr>
-      <w:bookmarkStart w:id="0" w:name="_GoBack"/>
-      <w:bookmarkEnd w:id="0"/>
     </w:p>
     <w:sectPr>
       <w:pgSz w:w="11906" w:h="16838"/>

</xml_diff>